<commit_message>
lab_02: 2, 3, 4 tasks were fixed
</commit_message>
<xml_diff>
--- a/sem_04/lab_02/doc/report.docx
+++ b/sem_04/lab_02/doc/report.docx
@@ -164,21 +164,7 @@
               <w:rPr>
                 <w:b/>
               </w:rPr>
-              <w:t xml:space="preserve">имени </w:t>
-            </w:r>
-            <w:proofErr w:type="gramStart"/>
-            <w:r>
-              <w:rPr>
-                <w:b/>
-              </w:rPr>
-              <w:t>Н.Э.</w:t>
-            </w:r>
-            <w:proofErr w:type="gramEnd"/>
-            <w:r>
-              <w:rPr>
-                <w:b/>
-              </w:rPr>
-              <w:t xml:space="preserve"> Баумана</w:t>
+              <w:t>имени Н.Э. Баумана</w:t>
             </w:r>
           </w:p>
           <w:p>
@@ -208,21 +194,7 @@
               <w:rPr>
                 <w:b/>
               </w:rPr>
-              <w:t xml:space="preserve">(МГТУ им. </w:t>
-            </w:r>
-            <w:proofErr w:type="gramStart"/>
-            <w:r>
-              <w:rPr>
-                <w:b/>
-              </w:rPr>
-              <w:t>Н.Э.</w:t>
-            </w:r>
-            <w:proofErr w:type="gramEnd"/>
-            <w:r>
-              <w:rPr>
-                <w:b/>
-              </w:rPr>
-              <w:t xml:space="preserve"> Баумана)</w:t>
+              <w:t>(МГТУ им. Н.Э. Баумана)</w:t>
             </w:r>
           </w:p>
         </w:tc>
@@ -937,6 +909,9 @@
         </w:rPr>
       </w:pPr>
       <w:r>
+        <w:rPr>
+          <w:lang w:val="ru-RU"/>
+        </w:rPr>
         <w:br w:type="page"/>
       </w:r>
     </w:p>
@@ -944,7 +919,7 @@
       <w:pPr>
         <w:pStyle w:val="1"/>
       </w:pPr>
-      <w:bookmarkStart w:id="0" w:name="_Toc134114779"/>
+      <w:bookmarkStart w:id="0" w:name="_Toc134215078"/>
       <w:r>
         <w:lastRenderedPageBreak/>
         <w:t>Оглавление</w:t>
@@ -957,7 +932,6 @@
         <w:tabs>
           <w:tab w:val="right" w:leader="dot" w:pos="9344"/>
         </w:tabs>
-        <w:spacing w:line="360" w:lineRule="auto"/>
         <w:rPr>
           <w:rFonts w:asciiTheme="minorHAnsi" w:eastAsiaTheme="minorEastAsia" w:hAnsiTheme="minorHAnsi" w:cstheme="minorBidi"/>
           <w:noProof/>
@@ -985,7 +959,7 @@
         </w:rPr>
         <w:fldChar w:fldCharType="separate"/>
       </w:r>
-      <w:hyperlink w:anchor="_Toc134114779" w:history="1">
+      <w:hyperlink w:anchor="_Toc134215078" w:history="1">
         <w:r>
           <w:rPr>
             <w:rStyle w:val="af3"/>
@@ -1013,7 +987,7 @@
             <w:noProof/>
             <w:webHidden/>
           </w:rPr>
-          <w:instrText xml:space="preserve"> PAGEREF _Toc134114779 \h </w:instrText>
+          <w:instrText xml:space="preserve"> PAGEREF _Toc134215078 \h </w:instrText>
         </w:r>
         <w:r>
           <w:rPr>
@@ -1050,7 +1024,6 @@
         <w:tabs>
           <w:tab w:val="right" w:leader="dot" w:pos="9344"/>
         </w:tabs>
-        <w:spacing w:line="360" w:lineRule="auto"/>
         <w:rPr>
           <w:rFonts w:asciiTheme="minorHAnsi" w:eastAsiaTheme="minorEastAsia" w:hAnsiTheme="minorHAnsi" w:cstheme="minorBidi"/>
           <w:noProof/>
@@ -1060,7 +1033,7 @@
           <w14:ligatures w14:val="standardContextual"/>
         </w:rPr>
       </w:pPr>
-      <w:hyperlink w:anchor="_Toc134114780" w:history="1">
+      <w:hyperlink w:anchor="_Toc134215079" w:history="1">
         <w:r>
           <w:rPr>
             <w:rStyle w:val="af3"/>
@@ -1088,7 +1061,7 @@
             <w:noProof/>
             <w:webHidden/>
           </w:rPr>
-          <w:instrText xml:space="preserve"> PAGEREF _Toc134114780 \h </w:instrText>
+          <w:instrText xml:space="preserve"> PAGEREF _Toc134215079 \h </w:instrText>
         </w:r>
         <w:r>
           <w:rPr>
@@ -1125,7 +1098,6 @@
         <w:tabs>
           <w:tab w:val="right" w:leader="dot" w:pos="9344"/>
         </w:tabs>
-        <w:spacing w:line="360" w:lineRule="auto"/>
         <w:rPr>
           <w:rFonts w:asciiTheme="minorHAnsi" w:eastAsiaTheme="minorEastAsia" w:hAnsiTheme="minorHAnsi" w:cstheme="minorBidi"/>
           <w:noProof/>
@@ -1135,7 +1107,7 @@
           <w14:ligatures w14:val="standardContextual"/>
         </w:rPr>
       </w:pPr>
-      <w:hyperlink w:anchor="_Toc134114781" w:history="1">
+      <w:hyperlink w:anchor="_Toc134215080" w:history="1">
         <w:r>
           <w:rPr>
             <w:rStyle w:val="af3"/>
@@ -1163,7 +1135,7 @@
             <w:noProof/>
             <w:webHidden/>
           </w:rPr>
-          <w:instrText xml:space="preserve"> PAGEREF _Toc134114781 \h </w:instrText>
+          <w:instrText xml:space="preserve"> PAGEREF _Toc134215080 \h </w:instrText>
         </w:r>
         <w:r>
           <w:rPr>
@@ -1206,7 +1178,7 @@
           <w14:ligatures w14:val="standardContextual"/>
         </w:rPr>
       </w:pPr>
-      <w:hyperlink w:anchor="_Toc134114782" w:history="1">
+      <w:hyperlink w:anchor="_Toc134215081" w:history="1">
         <w:r>
           <w:rPr>
             <w:rStyle w:val="af3"/>
@@ -1234,7 +1206,7 @@
             <w:noProof/>
             <w:webHidden/>
           </w:rPr>
-          <w:instrText xml:space="preserve"> PAGEREF _Toc134114782 \h </w:instrText>
+          <w:instrText xml:space="preserve"> PAGEREF _Toc134215081 \h </w:instrText>
         </w:r>
         <w:r>
           <w:rPr>
@@ -1277,7 +1249,7 @@
           <w14:ligatures w14:val="standardContextual"/>
         </w:rPr>
       </w:pPr>
-      <w:hyperlink w:anchor="_Toc134114783" w:history="1">
+      <w:hyperlink w:anchor="_Toc134215082" w:history="1">
         <w:r>
           <w:rPr>
             <w:rStyle w:val="af3"/>
@@ -1305,7 +1277,7 @@
             <w:noProof/>
             <w:webHidden/>
           </w:rPr>
-          <w:instrText xml:space="preserve"> PAGEREF _Toc134114783 \h </w:instrText>
+          <w:instrText xml:space="preserve"> PAGEREF _Toc134215082 \h </w:instrText>
         </w:r>
         <w:r>
           <w:rPr>
@@ -1348,7 +1320,7 @@
           <w14:ligatures w14:val="standardContextual"/>
         </w:rPr>
       </w:pPr>
-      <w:hyperlink w:anchor="_Toc134114784" w:history="1">
+      <w:hyperlink w:anchor="_Toc134215083" w:history="1">
         <w:r>
           <w:rPr>
             <w:rStyle w:val="af3"/>
@@ -1376,7 +1348,7 @@
             <w:noProof/>
             <w:webHidden/>
           </w:rPr>
-          <w:instrText xml:space="preserve"> PAGEREF _Toc134114784 \h </w:instrText>
+          <w:instrText xml:space="preserve"> PAGEREF _Toc134215083 \h </w:instrText>
         </w:r>
         <w:r>
           <w:rPr>
@@ -1419,7 +1391,7 @@
           <w14:ligatures w14:val="standardContextual"/>
         </w:rPr>
       </w:pPr>
-      <w:hyperlink w:anchor="_Toc134114785" w:history="1">
+      <w:hyperlink w:anchor="_Toc134215084" w:history="1">
         <w:r>
           <w:rPr>
             <w:rStyle w:val="af3"/>
@@ -1447,7 +1419,7 @@
             <w:noProof/>
             <w:webHidden/>
           </w:rPr>
-          <w:instrText xml:space="preserve"> PAGEREF _Toc134114785 \h </w:instrText>
+          <w:instrText xml:space="preserve"> PAGEREF _Toc134215084 \h </w:instrText>
         </w:r>
         <w:r>
           <w:rPr>
@@ -1467,7 +1439,7 @@
             <w:noProof/>
             <w:webHidden/>
           </w:rPr>
-          <w:t>14</w:t>
+          <w:t>13</w:t>
         </w:r>
         <w:r>
           <w:rPr>
@@ -1484,7 +1456,6 @@
         <w:tabs>
           <w:tab w:val="right" w:leader="dot" w:pos="9344"/>
         </w:tabs>
-        <w:spacing w:line="360" w:lineRule="auto"/>
         <w:rPr>
           <w:rFonts w:asciiTheme="minorHAnsi" w:eastAsiaTheme="minorEastAsia" w:hAnsiTheme="minorHAnsi" w:cstheme="minorBidi"/>
           <w:noProof/>
@@ -1494,7 +1465,7 @@
           <w14:ligatures w14:val="standardContextual"/>
         </w:rPr>
       </w:pPr>
-      <w:hyperlink w:anchor="_Toc134114786" w:history="1">
+      <w:hyperlink w:anchor="_Toc134215085" w:history="1">
         <w:r>
           <w:rPr>
             <w:rStyle w:val="af3"/>
@@ -1522,7 +1493,7 @@
             <w:noProof/>
             <w:webHidden/>
           </w:rPr>
-          <w:instrText xml:space="preserve"> PAGEREF _Toc134114786 \h </w:instrText>
+          <w:instrText xml:space="preserve"> PAGEREF _Toc134215085 \h </w:instrText>
         </w:r>
         <w:r>
           <w:rPr>
@@ -1542,7 +1513,7 @@
             <w:noProof/>
             <w:webHidden/>
           </w:rPr>
-          <w:t>18</w:t>
+          <w:t>16</w:t>
         </w:r>
         <w:r>
           <w:rPr>
@@ -1568,7 +1539,7 @@
           <w14:ligatures w14:val="standardContextual"/>
         </w:rPr>
       </w:pPr>
-      <w:hyperlink w:anchor="_Toc134114787" w:history="1">
+      <w:hyperlink w:anchor="_Toc134215086" w:history="1">
         <w:r>
           <w:rPr>
             <w:rStyle w:val="af3"/>
@@ -1619,7 +1590,7 @@
             <w:noProof/>
             <w:webHidden/>
           </w:rPr>
-          <w:instrText xml:space="preserve"> PAGEREF _Toc134114787 \h </w:instrText>
+          <w:instrText xml:space="preserve"> PAGEREF _Toc134215086 \h </w:instrText>
         </w:r>
         <w:r>
           <w:rPr>
@@ -1639,7 +1610,7 @@
             <w:noProof/>
             <w:webHidden/>
           </w:rPr>
-          <w:t>18</w:t>
+          <w:t>16</w:t>
         </w:r>
         <w:r>
           <w:rPr>
@@ -1665,7 +1636,7 @@
           <w14:ligatures w14:val="standardContextual"/>
         </w:rPr>
       </w:pPr>
-      <w:hyperlink w:anchor="_Toc134114788" w:history="1">
+      <w:hyperlink w:anchor="_Toc134215087" w:history="1">
         <w:r>
           <w:rPr>
             <w:rStyle w:val="af3"/>
@@ -1716,7 +1687,7 @@
             <w:noProof/>
             <w:webHidden/>
           </w:rPr>
-          <w:instrText xml:space="preserve"> PAGEREF _Toc134114788 \h </w:instrText>
+          <w:instrText xml:space="preserve"> PAGEREF _Toc134215087 \h </w:instrText>
         </w:r>
         <w:r>
           <w:rPr>
@@ -1736,7 +1707,7 @@
             <w:noProof/>
             <w:webHidden/>
           </w:rPr>
-          <w:t>18</w:t>
+          <w:t>16</w:t>
         </w:r>
         <w:r>
           <w:rPr>
@@ -1762,7 +1733,7 @@
           <w14:ligatures w14:val="standardContextual"/>
         </w:rPr>
       </w:pPr>
-      <w:hyperlink w:anchor="_Toc134114789" w:history="1">
+      <w:hyperlink w:anchor="_Toc134215088" w:history="1">
         <w:r>
           <w:rPr>
             <w:rStyle w:val="af3"/>
@@ -1813,7 +1784,7 @@
             <w:noProof/>
             <w:webHidden/>
           </w:rPr>
-          <w:instrText xml:space="preserve"> PAGEREF _Toc134114789 \h </w:instrText>
+          <w:instrText xml:space="preserve"> PAGEREF _Toc134215088 \h </w:instrText>
         </w:r>
         <w:r>
           <w:rPr>
@@ -1833,7 +1804,7 @@
             <w:noProof/>
             <w:webHidden/>
           </w:rPr>
-          <w:t>18</w:t>
+          <w:t>16</w:t>
         </w:r>
         <w:r>
           <w:rPr>
@@ -1859,7 +1830,7 @@
           <w14:ligatures w14:val="standardContextual"/>
         </w:rPr>
       </w:pPr>
-      <w:hyperlink w:anchor="_Toc134114790" w:history="1">
+      <w:hyperlink w:anchor="_Toc134215089" w:history="1">
         <w:r>
           <w:rPr>
             <w:rStyle w:val="af3"/>
@@ -1910,7 +1881,7 @@
             <w:noProof/>
             <w:webHidden/>
           </w:rPr>
-          <w:instrText xml:space="preserve"> PAGEREF _Toc134114790 \h </w:instrText>
+          <w:instrText xml:space="preserve"> PAGEREF _Toc134215089 \h </w:instrText>
         </w:r>
         <w:r>
           <w:rPr>
@@ -1930,7 +1901,7 @@
             <w:noProof/>
             <w:webHidden/>
           </w:rPr>
-          <w:t>18</w:t>
+          <w:t>16</w:t>
         </w:r>
         <w:r>
           <w:rPr>
@@ -1956,7 +1927,7 @@
           <w14:ligatures w14:val="standardContextual"/>
         </w:rPr>
       </w:pPr>
-      <w:hyperlink w:anchor="_Toc134114791" w:history="1">
+      <w:hyperlink w:anchor="_Toc134215090" w:history="1">
         <w:r>
           <w:rPr>
             <w:rStyle w:val="af3"/>
@@ -2007,7 +1978,7 @@
             <w:noProof/>
             <w:webHidden/>
           </w:rPr>
-          <w:instrText xml:space="preserve"> PAGEREF _Toc134114791 \h </w:instrText>
+          <w:instrText xml:space="preserve"> PAGEREF _Toc134215090 \h </w:instrText>
         </w:r>
         <w:r>
           <w:rPr>
@@ -2027,7 +1998,7 @@
             <w:noProof/>
             <w:webHidden/>
           </w:rPr>
-          <w:t>18</w:t>
+          <w:t>16</w:t>
         </w:r>
         <w:r>
           <w:rPr>
@@ -2053,7 +2024,7 @@
           <w14:ligatures w14:val="standardContextual"/>
         </w:rPr>
       </w:pPr>
-      <w:hyperlink w:anchor="_Toc134114792" w:history="1">
+      <w:hyperlink w:anchor="_Toc134215091" w:history="1">
         <w:r>
           <w:rPr>
             <w:rStyle w:val="af3"/>
@@ -2104,7 +2075,7 @@
             <w:noProof/>
             <w:webHidden/>
           </w:rPr>
-          <w:instrText xml:space="preserve"> PAGEREF _Toc134114792 \h </w:instrText>
+          <w:instrText xml:space="preserve"> PAGEREF _Toc134215091 \h </w:instrText>
         </w:r>
         <w:r>
           <w:rPr>
@@ -2124,7 +2095,7 @@
             <w:noProof/>
             <w:webHidden/>
           </w:rPr>
-          <w:t>19</w:t>
+          <w:t>17</w:t>
         </w:r>
         <w:r>
           <w:rPr>
@@ -2167,7 +2138,7 @@
       <w:pPr>
         <w:pStyle w:val="1"/>
       </w:pPr>
-      <w:bookmarkStart w:id="1" w:name="_Toc134114780"/>
+      <w:bookmarkStart w:id="1" w:name="_Toc134215079"/>
       <w:r>
         <w:lastRenderedPageBreak/>
         <w:t>Цели и задачи работы</w:t>
@@ -2191,13 +2162,7 @@
         <w:t xml:space="preserve">- </w:t>
       </w:r>
       <w:r>
-        <w:t>изучение принципов построения и методов синтеза дешифраторов;</w:t>
-      </w:r>
-      <w:r>
-        <w:t xml:space="preserve"> </w:t>
-      </w:r>
-      <w:r>
-        <w:t>макетирование и экспериментальное исследование дешифраторов.</w:t>
+        <w:t>изучение принципов построения и методов синтеза дешифраторов; макетирование и экспериментальное исследование дешифраторов.</w:t>
       </w:r>
     </w:p>
     <w:p>
@@ -2224,7 +2189,7 @@
       <w:pPr>
         <w:pStyle w:val="1"/>
       </w:pPr>
-      <w:bookmarkStart w:id="2" w:name="_Toc134114781"/>
+      <w:bookmarkStart w:id="2" w:name="_Toc134215080"/>
       <w:r>
         <w:lastRenderedPageBreak/>
         <w:t>Выполнение работы</w:t>
@@ -2235,7 +2200,7 @@
       <w:pPr>
         <w:pStyle w:val="2"/>
       </w:pPr>
-      <w:bookmarkStart w:id="3" w:name="_Toc134114782"/>
+      <w:bookmarkStart w:id="3" w:name="_Toc134215081"/>
       <w:r>
         <w:t xml:space="preserve">Задание </w:t>
       </w:r>
@@ -2483,6 +2448,9 @@
       <w:pPr>
         <w:pStyle w:val="Textbody"/>
         <w:ind w:firstLine="0"/>
+        <w:rPr>
+          <w:lang w:val="en-US"/>
+        </w:rPr>
       </w:pPr>
     </w:p>
     <w:p>
@@ -2492,6 +2460,9 @@
         <w:ind w:firstLine="0"/>
       </w:pPr>
       <w:r>
+        <w:rPr>
+          <w:noProof/>
+        </w:rPr>
         <w:lastRenderedPageBreak/>
         <w:drawing>
           <wp:inline distT="0" distB="0" distL="0" distR="0" wp14:anchorId="357E3ED7" wp14:editId="769E8813">
@@ -3579,6 +3550,9 @@
         <w:ind w:firstLine="0"/>
       </w:pPr>
       <w:r>
+        <w:rPr>
+          <w:noProof/>
+        </w:rPr>
         <w:lastRenderedPageBreak/>
         <w:drawing>
           <wp:inline distT="0" distB="0" distL="0" distR="0" wp14:anchorId="61A45058" wp14:editId="7A16E94B">
@@ -3672,6 +3646,7 @@
       </w:pPr>
       <w:r>
         <w:rPr>
+          <w:noProof/>
           <w:lang w:val="en-US"/>
         </w:rPr>
         <w:drawing>
@@ -3761,13 +3736,8 @@
         <w:t xml:space="preserve"> помех, возникших из-за</w:t>
       </w:r>
       <w:r>
-        <w:t xml:space="preserve"> гонок сигналов – порядка 40 </w:t>
-      </w:r>
-      <w:proofErr w:type="spellStart"/>
-      <w:r>
-        <w:t>нс</w:t>
-      </w:r>
-      <w:proofErr w:type="spellEnd"/>
+        <w:t xml:space="preserve"> гонок сигналов – порядка 40 нс</w:t>
+      </w:r>
     </w:p>
     <w:p>
       <w:pPr>
@@ -3776,6 +3746,9 @@
         <w:ind w:firstLine="0"/>
       </w:pPr>
       <w:r>
+        <w:rPr>
+          <w:noProof/>
+        </w:rPr>
         <w:lastRenderedPageBreak/>
         <w:drawing>
           <wp:inline distT="0" distB="0" distL="0" distR="0" wp14:anchorId="2A140055" wp14:editId="766BAFE8">
@@ -3855,7 +3828,7 @@
         <w:rPr>
           <w:noProof/>
         </w:rPr>
-        <w:t>Результатт работы логического анализатора (</w:t>
+        <w:t>Результат работы логического анализатора (</w:t>
       </w:r>
       <w:r>
         <w:rPr>
@@ -3888,13 +3861,8 @@
         <w:t xml:space="preserve"> </w:t>
       </w:r>
       <w:r>
-        <w:t xml:space="preserve">порядка 20 </w:t>
-      </w:r>
-      <w:proofErr w:type="spellStart"/>
-      <w:r>
-        <w:t>нс</w:t>
-      </w:r>
-      <w:proofErr w:type="spellEnd"/>
+        <w:t>порядка 20 нс</w:t>
+      </w:r>
     </w:p>
     <w:p>
       <w:pPr>
@@ -3922,7 +3890,7 @@
       <w:pPr>
         <w:pStyle w:val="2"/>
       </w:pPr>
-      <w:bookmarkStart w:id="4" w:name="_Toc134114783"/>
+      <w:bookmarkStart w:id="4" w:name="_Toc134215082"/>
       <w:r>
         <w:lastRenderedPageBreak/>
         <w:t>Задание №2</w:t>
@@ -3954,34 +3922,7 @@
         </w:numPr>
       </w:pPr>
       <w:r>
-        <w:t>снять временные диаграммы сигналов двухвходового дешифратора, подавая на его</w:t>
-      </w:r>
-      <w:r>
-        <w:t xml:space="preserve"> </w:t>
-      </w:r>
-      <w:r>
-        <w:t>адресные входы 1 и 2 сигналы</w:t>
-      </w:r>
-      <w:r>
-        <w:t xml:space="preserve"> </w:t>
-      </w:r>
-      <w:r>
-        <w:t>Q</w:t>
-      </w:r>
-      <w:r>
-        <w:t>0</w:t>
-      </w:r>
-      <w:r>
-        <w:t xml:space="preserve"> и Q</w:t>
-      </w:r>
-      <w:r>
-        <w:t>1</w:t>
-      </w:r>
-      <w:r>
-        <w:t xml:space="preserve"> выходов счетчика, а на стробирующие входы</w:t>
-      </w:r>
-      <w:r>
-        <w:t xml:space="preserve"> </w:t>
+        <w:t xml:space="preserve">снять временные диаграммы сигналов двухвходового дешифратора, подавая на его адресные входы 1 и 2 сигналы Q0 и Q1 выходов счетчика, а на стробирующие входы </w:t>
       </w:r>
       <w:r>
         <w:t>~</w:t>
@@ -4017,13 +3958,7 @@
         </w:numPr>
       </w:pPr>
       <w:r>
-        <w:t>определить время задержки стробирующего сигнала, необходимое для исключения</w:t>
-      </w:r>
-      <w:r>
-        <w:t xml:space="preserve"> </w:t>
-      </w:r>
-      <w:r>
-        <w:t>помех на выходах дешифратора;</w:t>
+        <w:t>определить время задержки стробирующего сигнала, необходимое для исключения помех на выходах дешифратора;</w:t>
       </w:r>
     </w:p>
     <w:p>
@@ -4038,7 +3973,37 @@
         <w:t>собрать</w:t>
       </w:r>
       <w:r>
-        <w:t xml:space="preserve"> схему трехвходового дешифратора на основе дешифратора К155ИД4, задавая входные сигналы</w:t>
+        <w:t xml:space="preserve"> схему трехвходового дешифратора на основе дешифратора К155ИД4, задавая входные сигналы </w:t>
+      </w:r>
+      <w:r>
+        <w:rPr>
+          <w:lang w:val="en-US"/>
+        </w:rPr>
+        <w:t>A</w:t>
+      </w:r>
+      <w:r>
+        <w:t xml:space="preserve">0, </w:t>
+      </w:r>
+      <w:r>
+        <w:rPr>
+          <w:lang w:val="en-US"/>
+        </w:rPr>
+        <w:t>A</w:t>
+      </w:r>
+      <w:r>
+        <w:t xml:space="preserve">1, </w:t>
+      </w:r>
+      <w:r>
+        <w:rPr>
+          <w:lang w:val="en-US"/>
+        </w:rPr>
+        <w:t>A</w:t>
+      </w:r>
+      <w:r>
+        <w:t>2</w:t>
+      </w:r>
+      <w:r>
+        <w:t xml:space="preserve"> выходов</w:t>
       </w:r>
       <w:r>
         <w:t xml:space="preserve"> </w:t>
@@ -4047,7 +4012,7 @@
         <w:rPr>
           <w:lang w:val="en-US"/>
         </w:rPr>
-        <w:t>A</w:t>
+        <w:t>Q</w:t>
       </w:r>
       <w:r>
         <w:t xml:space="preserve">0, </w:t>
@@ -4056,7 +4021,7 @@
         <w:rPr>
           <w:lang w:val="en-US"/>
         </w:rPr>
-        <w:t>A</w:t>
+        <w:t>Q</w:t>
       </w:r>
       <w:r>
         <w:t xml:space="preserve">1, </w:t>
@@ -4065,51 +4030,18 @@
         <w:rPr>
           <w:lang w:val="en-US"/>
         </w:rPr>
-        <w:t>A</w:t>
-      </w:r>
-      <w:r>
-        <w:t>2</w:t>
-      </w:r>
-      <w:r>
-        <w:t xml:space="preserve"> выходов</w:t>
+        <w:t>Q</w:t>
+      </w:r>
+      <w:r>
+        <w:t xml:space="preserve">2 </w:t>
+      </w:r>
+      <w:r>
+        <w:t>счетчика; снять</w:t>
       </w:r>
       <w:r>
         <w:t xml:space="preserve"> </w:t>
       </w:r>
       <w:r>
-        <w:rPr>
-          <w:lang w:val="en-US"/>
-        </w:rPr>
-        <w:t>Q</w:t>
-      </w:r>
-      <w:r>
-        <w:t xml:space="preserve">0, </w:t>
-      </w:r>
-      <w:r>
-        <w:rPr>
-          <w:lang w:val="en-US"/>
-        </w:rPr>
-        <w:t>Q</w:t>
-      </w:r>
-      <w:r>
-        <w:t xml:space="preserve">1, </w:t>
-      </w:r>
-      <w:r>
-        <w:rPr>
-          <w:lang w:val="en-US"/>
-        </w:rPr>
-        <w:t>Q</w:t>
-      </w:r>
-      <w:r>
-        <w:t xml:space="preserve">2 </w:t>
-      </w:r>
-      <w:r>
-        <w:t>счетчика; снять</w:t>
-      </w:r>
-      <w:r>
-        <w:t xml:space="preserve"> </w:t>
-      </w:r>
-      <w:r>
         <w:t>временные диаграммы сигналов дешифратора и составить по ней таблицу истинности</w:t>
       </w:r>
       <w:r>
@@ -4122,6 +4054,17 @@
       </w:pPr>
       <w:r>
         <w:t>Выполнение</w:t>
+      </w:r>
+    </w:p>
+    <w:p>
+      <w:pPr>
+        <w:pStyle w:val="Textbody"/>
+      </w:pPr>
+      <w:r>
+        <w:t xml:space="preserve">Два сигнала разрешающий и </w:t>
+      </w:r>
+      <w:r>
+        <w:t>стробирующий</w:t>
       </w:r>
     </w:p>
     <w:p>
@@ -4131,14 +4074,11 @@
         <w:ind w:firstLine="0"/>
       </w:pPr>
       <w:r>
-        <w:rPr>
-          <w:lang w:val="en-US"/>
-        </w:rPr>
         <w:drawing>
-          <wp:inline distT="0" distB="0" distL="0" distR="0" wp14:anchorId="6268950F" wp14:editId="5EB5A51D">
-            <wp:extent cx="5939790" cy="3394710"/>
-            <wp:effectExtent l="19050" t="19050" r="22860" b="15240"/>
-            <wp:docPr id="639623155" name="Рисунок 1" descr="Изображение выглядит как диаграмма, схематичный&#10;&#10;Автоматически созданное описание"/>
+          <wp:inline distT="0" distB="0" distL="0" distR="0" wp14:anchorId="605DDDD7" wp14:editId="39004D0A">
+            <wp:extent cx="5939790" cy="3349625"/>
+            <wp:effectExtent l="19050" t="19050" r="22860" b="22225"/>
+            <wp:docPr id="93097798" name="Рисунок 1" descr="Изображение выглядит как диаграмма, схематичный&#10;&#10;Автоматически созданное описание"/>
             <wp:cNvGraphicFramePr>
               <a:graphicFrameLocks xmlns:a="http://schemas.openxmlformats.org/drawingml/2006/main" noChangeAspect="1"/>
             </wp:cNvGraphicFramePr>
@@ -4146,7 +4086,7 @@
               <a:graphicData uri="http://schemas.openxmlformats.org/drawingml/2006/picture">
                 <pic:pic xmlns:pic="http://schemas.openxmlformats.org/drawingml/2006/picture">
                   <pic:nvPicPr>
-                    <pic:cNvPr id="639623155" name="Рисунок 1" descr="Изображение выглядит как диаграмма, схематичный&#10;&#10;Автоматически созданное описание"/>
+                    <pic:cNvPr id="93097798" name="Рисунок 1" descr="Изображение выглядит как диаграмма, схематичный&#10;&#10;Автоматически созданное описание"/>
                     <pic:cNvPicPr/>
                   </pic:nvPicPr>
                   <pic:blipFill>
@@ -4158,7 +4098,7 @@
                   <pic:spPr>
                     <a:xfrm>
                       <a:off x="0" y="0"/>
-                      <a:ext cx="5939790" cy="3394710"/>
+                      <a:ext cx="5939790" cy="3349625"/>
                     </a:xfrm>
                     <a:prstGeom prst="rect">
                       <a:avLst/>
@@ -4216,15 +4156,12 @@
         <w:ind w:firstLine="0"/>
       </w:pPr>
       <w:r>
-        <w:rPr>
-          <w:lang w:val="en-US"/>
-        </w:rPr>
         <w:lastRenderedPageBreak/>
         <w:drawing>
-          <wp:inline distT="0" distB="0" distL="0" distR="0" wp14:anchorId="775F19FF" wp14:editId="255F4032">
-            <wp:extent cx="5939790" cy="4762500"/>
-            <wp:effectExtent l="19050" t="19050" r="22860" b="19050"/>
-            <wp:docPr id="1763281715" name="Рисунок 1"/>
+          <wp:inline distT="0" distB="0" distL="0" distR="0" wp14:anchorId="182DEB81" wp14:editId="7CB5083B">
+            <wp:extent cx="5939790" cy="4700905"/>
+            <wp:effectExtent l="19050" t="19050" r="22860" b="23495"/>
+            <wp:docPr id="1482456320" name="Рисунок 1" descr="Изображение выглядит как диаграмма&#10;&#10;Автоматически созданное описание"/>
             <wp:cNvGraphicFramePr>
               <a:graphicFrameLocks xmlns:a="http://schemas.openxmlformats.org/drawingml/2006/main" noChangeAspect="1"/>
             </wp:cNvGraphicFramePr>
@@ -4232,7 +4169,7 @@
               <a:graphicData uri="http://schemas.openxmlformats.org/drawingml/2006/picture">
                 <pic:pic xmlns:pic="http://schemas.openxmlformats.org/drawingml/2006/picture">
                   <pic:nvPicPr>
-                    <pic:cNvPr id="1763281715" name=""/>
+                    <pic:cNvPr id="1482456320" name="Рисунок 1" descr="Изображение выглядит как диаграмма&#10;&#10;Автоматически созданное описание"/>
                     <pic:cNvPicPr/>
                   </pic:nvPicPr>
                   <pic:blipFill>
@@ -4244,7 +4181,7 @@
                   <pic:spPr>
                     <a:xfrm>
                       <a:off x="0" y="0"/>
-                      <a:ext cx="5939790" cy="4762500"/>
+                      <a:ext cx="5939790" cy="4700905"/>
                     </a:xfrm>
                     <a:prstGeom prst="rect">
                       <a:avLst/>
@@ -4300,6 +4237,7 @@
       </w:pPr>
       <w:r>
         <w:rPr>
+          <w:noProof/>
           <w:lang w:val="en-US"/>
         </w:rPr>
         <w:drawing>
@@ -6739,7 +6677,7 @@
       <w:pPr>
         <w:pStyle w:val="2"/>
       </w:pPr>
-      <w:bookmarkStart w:id="5" w:name="_Toc134114784"/>
+      <w:bookmarkStart w:id="5" w:name="_Toc134215083"/>
       <w:r>
         <w:lastRenderedPageBreak/>
         <w:t>Задание №3</w:t>
@@ -6762,40 +6700,13 @@
         <w:tab/>
       </w:r>
       <w:r>
-        <w:t>Исследование дешифраторов ИС КР531ИД14 (74LS139) аналогично п.2. ИС</w:t>
-      </w:r>
-      <w:r>
-        <w:t xml:space="preserve"> </w:t>
-      </w:r>
-      <w:r>
-        <w:t xml:space="preserve">74LS139 содержит два дешифратора DC </w:t>
+        <w:t xml:space="preserve">Исследование дешифраторов ИС КР531ИД14 (74LS139) аналогично п.2. ИС 74LS139 содержит два дешифратора DC </w:t>
       </w:r>
       <w:r>
         <w:t xml:space="preserve">2–4 </w:t>
       </w:r>
       <w:r>
-        <w:t xml:space="preserve"> (U1A и U1B) с</w:t>
-      </w:r>
-      <w:r>
-        <w:t xml:space="preserve"> </w:t>
-      </w:r>
-      <w:r>
-        <w:t>раздельными адресными входами и разрешения. Входы разрешения – инверсные. Так</w:t>
-      </w:r>
-      <w:r>
-        <w:t xml:space="preserve"> </w:t>
-      </w:r>
-      <w:r>
-        <w:t>как каждый дешифратор имеет один вход разрешения, то для образования двух</w:t>
-      </w:r>
-      <w:r>
-        <w:t xml:space="preserve"> </w:t>
-      </w:r>
-      <w:r>
-        <w:t>инверсных входов необходимо перед входом разрешения включить двухвходовой ЛЭ.</w:t>
-      </w:r>
-      <w:r>
-        <w:t xml:space="preserve"> </w:t>
+        <w:t xml:space="preserve"> (U1A и U1B) с раздельными адресными входами и разрешения. Входы разрешения – инверсные. Так как каждый дешифратор имеет один вход разрешения, то для образования двух инверсных входов необходимо перед входом разрешения включить двухвходовой ЛЭ. </w:t>
       </w:r>
     </w:p>
     <w:p>
@@ -6830,19 +6741,7 @@
         <w:t>EN</w:t>
       </w:r>
       <w:r>
-        <w:t>2, ЛЭ при наборе 00</w:t>
-      </w:r>
-      <w:r>
-        <w:t xml:space="preserve"> </w:t>
-      </w:r>
-      <w:r>
-        <w:t>входных сигналов должен формировать выходной сигнал 0, а на остальных набора</w:t>
-      </w:r>
-      <w:r>
-        <w:t xml:space="preserve">х </w:t>
-      </w:r>
-      <w:r>
-        <w:t>входных сигналов – 1.</w:t>
+        <w:t>2, ЛЭ при наборе 00 входных сигналов должен формировать выходной сигнал 0, а на остальных наборах входных сигналов – 1.</w:t>
       </w:r>
     </w:p>
     <w:p>
@@ -6861,10 +6760,10 @@
       </w:pPr>
       <w:r>
         <w:drawing>
-          <wp:inline distT="0" distB="0" distL="0" distR="0" wp14:anchorId="1C56553A" wp14:editId="3DE7A7D9">
-            <wp:extent cx="5939790" cy="3369310"/>
-            <wp:effectExtent l="19050" t="19050" r="22860" b="21590"/>
-            <wp:docPr id="748706736" name="Рисунок 1" descr="Изображение выглядит как диаграмма, схематичный&#10;&#10;Автоматически созданное описание"/>
+          <wp:inline distT="0" distB="0" distL="0" distR="0" wp14:anchorId="6049EEA3" wp14:editId="0F54C5E6">
+            <wp:extent cx="5142015" cy="3303775"/>
+            <wp:effectExtent l="19050" t="19050" r="20955" b="11430"/>
+            <wp:docPr id="652837795" name="Рисунок 1" descr="Изображение выглядит как диаграмма&#10;&#10;Автоматически созданное описание"/>
             <wp:cNvGraphicFramePr>
               <a:graphicFrameLocks xmlns:a="http://schemas.openxmlformats.org/drawingml/2006/main" noChangeAspect="1"/>
             </wp:cNvGraphicFramePr>
@@ -6872,7 +6771,7 @@
               <a:graphicData uri="http://schemas.openxmlformats.org/drawingml/2006/picture">
                 <pic:pic xmlns:pic="http://schemas.openxmlformats.org/drawingml/2006/picture">
                   <pic:nvPicPr>
-                    <pic:cNvPr id="748706736" name="Рисунок 1" descr="Изображение выглядит как диаграмма, схематичный&#10;&#10;Автоматически созданное описание"/>
+                    <pic:cNvPr id="652837795" name="Рисунок 1" descr="Изображение выглядит как диаграмма&#10;&#10;Автоматически созданное описание"/>
                     <pic:cNvPicPr/>
                   </pic:nvPicPr>
                   <pic:blipFill>
@@ -6884,7 +6783,7 @@
                   <pic:spPr>
                     <a:xfrm>
                       <a:off x="0" y="0"/>
-                      <a:ext cx="5939790" cy="3369310"/>
+                      <a:ext cx="5147381" cy="3307223"/>
                     </a:xfrm>
                     <a:prstGeom prst="rect">
                       <a:avLst/>
@@ -6943,12 +6842,6 @@
         </w:rPr>
         <w:t xml:space="preserve"> на основе двух дешифраторов</w:t>
       </w:r>
-      <w:r>
-        <w:rPr>
-          <w:noProof/>
-        </w:rPr>
-        <w:t xml:space="preserve"> с линией задержки</w:t>
-      </w:r>
     </w:p>
     <w:p>
       <w:pPr>
@@ -6959,10 +6852,10 @@
       <w:r>
         <w:lastRenderedPageBreak/>
         <w:drawing>
-          <wp:inline distT="0" distB="0" distL="0" distR="0" wp14:anchorId="2FB97008" wp14:editId="525978E6">
-            <wp:extent cx="5477773" cy="4745764"/>
-            <wp:effectExtent l="19050" t="19050" r="27940" b="17145"/>
-            <wp:docPr id="1684542777" name="Рисунок 1" descr="Изображение выглядит как диаграмма&#10;&#10;Автоматически созданное описание"/>
+          <wp:inline distT="0" distB="0" distL="0" distR="0" wp14:anchorId="3D58CE8C" wp14:editId="5B602C35">
+            <wp:extent cx="5103870" cy="4381995"/>
+            <wp:effectExtent l="19050" t="19050" r="20955" b="19050"/>
+            <wp:docPr id="924902637" name="Рисунок 1"/>
             <wp:cNvGraphicFramePr>
               <a:graphicFrameLocks xmlns:a="http://schemas.openxmlformats.org/drawingml/2006/main" noChangeAspect="1"/>
             </wp:cNvGraphicFramePr>
@@ -6970,7 +6863,7 @@
               <a:graphicData uri="http://schemas.openxmlformats.org/drawingml/2006/picture">
                 <pic:pic xmlns:pic="http://schemas.openxmlformats.org/drawingml/2006/picture">
                   <pic:nvPicPr>
-                    <pic:cNvPr id="1684542777" name="Рисунок 1" descr="Изображение выглядит как диаграмма&#10;&#10;Автоматически созданное описание"/>
+                    <pic:cNvPr id="924902637" name=""/>
                     <pic:cNvPicPr/>
                   </pic:nvPicPr>
                   <pic:blipFill>
@@ -6982,7 +6875,7 @@
                   <pic:spPr>
                     <a:xfrm>
                       <a:off x="0" y="0"/>
-                      <a:ext cx="5479100" cy="4746914"/>
+                      <a:ext cx="5107925" cy="4385476"/>
                     </a:xfrm>
                     <a:prstGeom prst="rect">
                       <a:avLst/>
@@ -7029,191 +6922,7 @@
       <w:r>
         <w:t>. Результат работы логического анализатора</w:t>
       </w:r>
-    </w:p>
-    <w:p>
-      <w:pPr>
-        <w:pStyle w:val="Textbody"/>
-        <w:keepNext/>
-        <w:ind w:firstLine="0"/>
-      </w:pPr>
-      <w:r>
-        <w:drawing>
-          <wp:inline distT="0" distB="0" distL="0" distR="0" wp14:anchorId="103CCE36" wp14:editId="1312EA92">
-            <wp:extent cx="5939790" cy="3043555"/>
-            <wp:effectExtent l="19050" t="19050" r="22860" b="23495"/>
-            <wp:docPr id="555768631" name="Рисунок 1" descr="Изображение выглядит как диаграмма, схематичный&#10;&#10;Автоматически созданное описание"/>
-            <wp:cNvGraphicFramePr>
-              <a:graphicFrameLocks xmlns:a="http://schemas.openxmlformats.org/drawingml/2006/main" noChangeAspect="1"/>
-            </wp:cNvGraphicFramePr>
-            <a:graphic xmlns:a="http://schemas.openxmlformats.org/drawingml/2006/main">
-              <a:graphicData uri="http://schemas.openxmlformats.org/drawingml/2006/picture">
-                <pic:pic xmlns:pic="http://schemas.openxmlformats.org/drawingml/2006/picture">
-                  <pic:nvPicPr>
-                    <pic:cNvPr id="555768631" name="Рисунок 1" descr="Изображение выглядит как диаграмма, схематичный&#10;&#10;Автоматически созданное описание"/>
-                    <pic:cNvPicPr/>
-                  </pic:nvPicPr>
-                  <pic:blipFill>
-                    <a:blip r:embed="rId19"/>
-                    <a:stretch>
-                      <a:fillRect/>
-                    </a:stretch>
-                  </pic:blipFill>
-                  <pic:spPr>
-                    <a:xfrm>
-                      <a:off x="0" y="0"/>
-                      <a:ext cx="5939790" cy="3043555"/>
-                    </a:xfrm>
-                    <a:prstGeom prst="rect">
-                      <a:avLst/>
-                    </a:prstGeom>
-                    <a:ln>
-                      <a:solidFill>
-                        <a:schemeClr val="tx1"/>
-                      </a:solidFill>
-                    </a:ln>
-                  </pic:spPr>
-                </pic:pic>
-              </a:graphicData>
-            </a:graphic>
-          </wp:inline>
-        </w:drawing>
-      </w:r>
-    </w:p>
-    <w:p>
-      <w:pPr>
-        <w:pStyle w:val="a8"/>
-        <w:jc w:val="both"/>
-      </w:pPr>
-      <w:r>
-        <w:t xml:space="preserve">Рисунок </w:t>
-      </w:r>
-      <w:r>
-        <w:fldChar w:fldCharType="begin"/>
-      </w:r>
-      <w:r>
-        <w:instrText xml:space="preserve"> SEQ Рисунок \* ARABIC </w:instrText>
-      </w:r>
-      <w:r>
-        <w:fldChar w:fldCharType="separate"/>
-      </w:r>
-      <w:r>
-        <w:rPr>
-          <w:noProof/>
-        </w:rPr>
-        <w:t>11</w:t>
-      </w:r>
-      <w:r>
-        <w:fldChar w:fldCharType="end"/>
-      </w:r>
-      <w:r>
-        <w:rPr>
-          <w:noProof/>
-        </w:rPr>
-        <w:t xml:space="preserve">. </w:t>
-      </w:r>
-      <w:r>
-        <w:rPr>
-          <w:noProof/>
-        </w:rPr>
-        <w:t>Схема без линии задержки</w:t>
-      </w:r>
-    </w:p>
-    <w:p>
-      <w:pPr>
-        <w:pStyle w:val="Textbody"/>
-        <w:keepNext/>
-        <w:ind w:firstLine="0"/>
-      </w:pPr>
-      <w:r>
-        <w:lastRenderedPageBreak/>
-        <w:drawing>
-          <wp:inline distT="0" distB="0" distL="0" distR="0" wp14:anchorId="3DC307BB" wp14:editId="22B3B00E">
-            <wp:extent cx="5939790" cy="5155565"/>
-            <wp:effectExtent l="19050" t="19050" r="22860" b="26035"/>
-            <wp:docPr id="25511738" name="Рисунок 1" descr="Изображение выглядит как диаграмма, схематичный&#10;&#10;Автоматически созданное описание"/>
-            <wp:cNvGraphicFramePr>
-              <a:graphicFrameLocks xmlns:a="http://schemas.openxmlformats.org/drawingml/2006/main" noChangeAspect="1"/>
-            </wp:cNvGraphicFramePr>
-            <a:graphic xmlns:a="http://schemas.openxmlformats.org/drawingml/2006/main">
-              <a:graphicData uri="http://schemas.openxmlformats.org/drawingml/2006/picture">
-                <pic:pic xmlns:pic="http://schemas.openxmlformats.org/drawingml/2006/picture">
-                  <pic:nvPicPr>
-                    <pic:cNvPr id="25511738" name="Рисунок 1" descr="Изображение выглядит как диаграмма, схематичный&#10;&#10;Автоматически созданное описание"/>
-                    <pic:cNvPicPr/>
-                  </pic:nvPicPr>
-                  <pic:blipFill>
-                    <a:blip r:embed="rId20"/>
-                    <a:stretch>
-                      <a:fillRect/>
-                    </a:stretch>
-                  </pic:blipFill>
-                  <pic:spPr>
-                    <a:xfrm>
-                      <a:off x="0" y="0"/>
-                      <a:ext cx="5939790" cy="5155565"/>
-                    </a:xfrm>
-                    <a:prstGeom prst="rect">
-                      <a:avLst/>
-                    </a:prstGeom>
-                    <a:ln>
-                      <a:solidFill>
-                        <a:schemeClr val="tx1"/>
-                      </a:solidFill>
-                    </a:ln>
-                  </pic:spPr>
-                </pic:pic>
-              </a:graphicData>
-            </a:graphic>
-          </wp:inline>
-        </w:drawing>
-      </w:r>
-    </w:p>
-    <w:p>
-      <w:pPr>
-        <w:pStyle w:val="a8"/>
-        <w:jc w:val="both"/>
-      </w:pPr>
-      <w:r>
-        <w:t xml:space="preserve">Рисунок </w:t>
-      </w:r>
-      <w:r>
-        <w:fldChar w:fldCharType="begin"/>
-      </w:r>
-      <w:r>
-        <w:instrText xml:space="preserve"> SEQ Рисунок \* ARABIC </w:instrText>
-      </w:r>
-      <w:r>
-        <w:fldChar w:fldCharType="separate"/>
-      </w:r>
-      <w:r>
-        <w:rPr>
-          <w:noProof/>
-        </w:rPr>
-        <w:t>12</w:t>
-      </w:r>
-      <w:r>
-        <w:fldChar w:fldCharType="end"/>
-      </w:r>
-      <w:r>
-        <w:t>. Результат работы логического анализатора</w:t>
-      </w:r>
-    </w:p>
-    <w:p>
-      <w:pPr>
-        <w:widowControl/>
-        <w:textAlignment w:val="auto"/>
-        <w:rPr>
-          <w:rFonts w:ascii="Times New Roman" w:eastAsia="Droid Sans Fallback" w:hAnsi="Times New Roman" w:cs="FreeSans"/>
-          <w:kern w:val="2"/>
-          <w:sz w:val="28"/>
-          <w:szCs w:val="24"/>
-          <w:lang w:val="ru-RU" w:eastAsia="zh-CN" w:bidi="hi-IN"/>
-        </w:rPr>
-      </w:pPr>
-      <w:r>
-        <w:rPr>
-          <w:lang w:val="ru-RU"/>
-        </w:rPr>
+      <w:r>
         <w:br w:type="page"/>
       </w:r>
     </w:p>
@@ -7221,7 +6930,7 @@
       <w:pPr>
         <w:pStyle w:val="2"/>
       </w:pPr>
-      <w:bookmarkStart w:id="6" w:name="_Toc134114785"/>
+      <w:bookmarkStart w:id="6" w:name="_Toc134215084"/>
       <w:r>
         <w:lastRenderedPageBreak/>
         <w:t>Задание №4</w:t>
@@ -7241,13 +6950,7 @@
         <w:pStyle w:val="Textbody"/>
       </w:pPr>
       <w:r>
-        <w:t>Исследовать работоспособность дешифраторов ИС 533ИД7 (74LS138</w:t>
-      </w:r>
-      <w:r>
-        <w:t>)</w:t>
-      </w:r>
-      <w:r>
-        <w:t>:</w:t>
+        <w:t>Исследовать работоспособность дешифраторов ИС 533ИД7 (74LS138):</w:t>
       </w:r>
     </w:p>
     <w:p>
@@ -7259,13 +6962,7 @@
         </w:numPr>
       </w:pPr>
       <w:r>
-        <w:t xml:space="preserve">снять временные диаграммы сигналов нестробируемого дешифратора DC </w:t>
-      </w:r>
-      <w:r>
-        <w:t xml:space="preserve">3–8 </w:t>
-      </w:r>
-      <w:r>
-        <w:t xml:space="preserve"> ИС</w:t>
+        <w:t>снять временные диаграммы сигналов нестробируемого дешифратора DC 3–8  ИС</w:t>
       </w:r>
       <w:r>
         <w:t xml:space="preserve"> </w:t>
@@ -7328,10 +7025,7 @@
         <w:t xml:space="preserve">5–32 </w:t>
       </w:r>
       <w:r>
-        <w:t>согласно</w:t>
-      </w:r>
-      <w:r>
-        <w:t xml:space="preserve"> методике наращивания числа входов</w:t>
+        <w:t>согласно методике наращивания числа входов</w:t>
       </w:r>
       <w:r>
         <w:t xml:space="preserve"> </w:t>
@@ -7361,6 +7055,9 @@
         <w:ind w:firstLine="0"/>
       </w:pPr>
       <w:r>
+        <w:rPr>
+          <w:noProof/>
+        </w:rPr>
         <w:drawing>
           <wp:inline distT="0" distB="0" distL="0" distR="0" wp14:anchorId="7AF51665" wp14:editId="5A7C2A39">
             <wp:extent cx="5939790" cy="2524125"/>
@@ -7377,7 +7074,7 @@
                     <pic:cNvPicPr/>
                   </pic:nvPicPr>
                   <pic:blipFill>
-                    <a:blip r:embed="rId21"/>
+                    <a:blip r:embed="rId19"/>
                     <a:stretch>
                       <a:fillRect/>
                     </a:stretch>
@@ -7424,7 +7121,7 @@
         <w:rPr>
           <w:noProof/>
         </w:rPr>
-        <w:t>13</w:t>
+        <w:t>11</w:t>
       </w:r>
       <w:r>
         <w:fldChar w:fldCharType="end"/>
@@ -7443,6 +7140,9 @@
         <w:ind w:firstLine="0"/>
       </w:pPr>
       <w:r>
+        <w:rPr>
+          <w:noProof/>
+        </w:rPr>
         <w:lastRenderedPageBreak/>
         <w:drawing>
           <wp:inline distT="0" distB="0" distL="0" distR="0" wp14:anchorId="1F3411CF" wp14:editId="2E5D3694">
@@ -7460,7 +7160,7 @@
                     <pic:cNvPicPr/>
                   </pic:nvPicPr>
                   <pic:blipFill>
-                    <a:blip r:embed="rId22"/>
+                    <a:blip r:embed="rId20"/>
                     <a:stretch>
                       <a:fillRect/>
                     </a:stretch>
@@ -7507,7 +7207,7 @@
         <w:rPr>
           <w:noProof/>
         </w:rPr>
-        <w:t>14</w:t>
+        <w:t>12</w:t>
       </w:r>
       <w:r>
         <w:fldChar w:fldCharType="end"/>
@@ -7525,10 +7225,10 @@
       <w:r>
         <w:lastRenderedPageBreak/>
         <w:drawing>
-          <wp:inline distT="0" distB="0" distL="0" distR="0" wp14:anchorId="41603FC5" wp14:editId="2CACF4B5">
-            <wp:extent cx="5939790" cy="4398010"/>
-            <wp:effectExtent l="19050" t="19050" r="22860" b="21590"/>
-            <wp:docPr id="241383626" name="Рисунок 1" descr="Изображение выглядит как диаграмма, схематичный&#10;&#10;Автоматически созданное описание"/>
+          <wp:inline distT="0" distB="0" distL="0" distR="0" wp14:anchorId="0CF24189" wp14:editId="01184560">
+            <wp:extent cx="5939790" cy="4356100"/>
+            <wp:effectExtent l="19050" t="19050" r="22860" b="25400"/>
+            <wp:docPr id="1615187495" name="Рисунок 1" descr="Изображение выглядит как диаграмма&#10;&#10;Автоматически созданное описание"/>
             <wp:cNvGraphicFramePr>
               <a:graphicFrameLocks xmlns:a="http://schemas.openxmlformats.org/drawingml/2006/main" noChangeAspect="1"/>
             </wp:cNvGraphicFramePr>
@@ -7536,11 +7236,11 @@
               <a:graphicData uri="http://schemas.openxmlformats.org/drawingml/2006/picture">
                 <pic:pic xmlns:pic="http://schemas.openxmlformats.org/drawingml/2006/picture">
                   <pic:nvPicPr>
-                    <pic:cNvPr id="241383626" name="Рисунок 1" descr="Изображение выглядит как диаграмма, схематичный&#10;&#10;Автоматически созданное описание"/>
+                    <pic:cNvPr id="1615187495" name="Рисунок 1" descr="Изображение выглядит как диаграмма&#10;&#10;Автоматически созданное описание"/>
                     <pic:cNvPicPr/>
                   </pic:nvPicPr>
                   <pic:blipFill>
-                    <a:blip r:embed="rId23"/>
+                    <a:blip r:embed="rId21"/>
                     <a:stretch>
                       <a:fillRect/>
                     </a:stretch>
@@ -7548,7 +7248,7 @@
                   <pic:spPr>
                     <a:xfrm>
                       <a:off x="0" y="0"/>
-                      <a:ext cx="5939790" cy="4398010"/>
+                      <a:ext cx="5939790" cy="4356100"/>
                     </a:xfrm>
                     <a:prstGeom prst="rect">
                       <a:avLst/>
@@ -7587,7 +7287,7 @@
         <w:rPr>
           <w:noProof/>
         </w:rPr>
-        <w:t>15</w:t>
+        <w:t>13</w:t>
       </w:r>
       <w:r>
         <w:fldChar w:fldCharType="end"/>
@@ -7604,10 +7304,10 @@
       </w:pPr>
       <w:r>
         <w:drawing>
-          <wp:inline distT="0" distB="0" distL="0" distR="0" wp14:anchorId="647013BE" wp14:editId="637AE95E">
-            <wp:extent cx="3405637" cy="3128205"/>
-            <wp:effectExtent l="19050" t="19050" r="23495" b="15240"/>
-            <wp:docPr id="1851759517" name="Рисунок 1" descr="Изображение выглядит как диаграмма&#10;&#10;Автоматически созданное описание"/>
+          <wp:inline distT="0" distB="0" distL="0" distR="0" wp14:anchorId="14818421" wp14:editId="15372393">
+            <wp:extent cx="5939790" cy="2686685"/>
+            <wp:effectExtent l="19050" t="19050" r="22860" b="18415"/>
+            <wp:docPr id="715581820" name="Рисунок 1" descr="Изображение выглядит как диаграмма&#10;&#10;Автоматически созданное описание"/>
             <wp:cNvGraphicFramePr>
               <a:graphicFrameLocks xmlns:a="http://schemas.openxmlformats.org/drawingml/2006/main" noChangeAspect="1"/>
             </wp:cNvGraphicFramePr>
@@ -7615,11 +7315,11 @@
               <a:graphicData uri="http://schemas.openxmlformats.org/drawingml/2006/picture">
                 <pic:pic xmlns:pic="http://schemas.openxmlformats.org/drawingml/2006/picture">
                   <pic:nvPicPr>
-                    <pic:cNvPr id="1851759517" name="Рисунок 1" descr="Изображение выглядит как диаграмма&#10;&#10;Автоматически созданное описание"/>
+                    <pic:cNvPr id="715581820" name="Рисунок 1" descr="Изображение выглядит как диаграмма&#10;&#10;Автоматически созданное описание"/>
                     <pic:cNvPicPr/>
                   </pic:nvPicPr>
                   <pic:blipFill>
-                    <a:blip r:embed="rId24"/>
+                    <a:blip r:embed="rId22"/>
                     <a:stretch>
                       <a:fillRect/>
                     </a:stretch>
@@ -7627,7 +7327,7 @@
                   <pic:spPr>
                     <a:xfrm>
                       <a:off x="0" y="0"/>
-                      <a:ext cx="3412315" cy="3134339"/>
+                      <a:ext cx="5939790" cy="2686685"/>
                     </a:xfrm>
                     <a:prstGeom prst="rect">
                       <a:avLst/>
@@ -7666,7 +7366,7 @@
         <w:rPr>
           <w:noProof/>
         </w:rPr>
-        <w:t>16</w:t>
+        <w:t>14</w:t>
       </w:r>
       <w:r>
         <w:fldChar w:fldCharType="end"/>
@@ -7676,95 +7376,6 @@
       </w:r>
       <w:r>
         <w:t>Результат работы логического анализатора</w:t>
-      </w:r>
-      <w:r>
-        <w:t xml:space="preserve"> (1)</w:t>
-      </w:r>
-    </w:p>
-    <w:p>
-      <w:pPr>
-        <w:pStyle w:val="Textbody"/>
-        <w:keepNext/>
-        <w:ind w:firstLine="0"/>
-      </w:pPr>
-      <w:r>
-        <w:lastRenderedPageBreak/>
-        <w:drawing>
-          <wp:inline distT="0" distB="0" distL="0" distR="0" wp14:anchorId="72739463" wp14:editId="593E218E">
-            <wp:extent cx="3522379" cy="3215856"/>
-            <wp:effectExtent l="19050" t="19050" r="20955" b="22860"/>
-            <wp:docPr id="438404776" name="Рисунок 1" descr="Изображение выглядит как диаграмма&#10;&#10;Автоматически созданное описание"/>
-            <wp:cNvGraphicFramePr>
-              <a:graphicFrameLocks xmlns:a="http://schemas.openxmlformats.org/drawingml/2006/main" noChangeAspect="1"/>
-            </wp:cNvGraphicFramePr>
-            <a:graphic xmlns:a="http://schemas.openxmlformats.org/drawingml/2006/main">
-              <a:graphicData uri="http://schemas.openxmlformats.org/drawingml/2006/picture">
-                <pic:pic xmlns:pic="http://schemas.openxmlformats.org/drawingml/2006/picture">
-                  <pic:nvPicPr>
-                    <pic:cNvPr id="438404776" name="Рисунок 1" descr="Изображение выглядит как диаграмма&#10;&#10;Автоматически созданное описание"/>
-                    <pic:cNvPicPr/>
-                  </pic:nvPicPr>
-                  <pic:blipFill>
-                    <a:blip r:embed="rId25"/>
-                    <a:stretch>
-                      <a:fillRect/>
-                    </a:stretch>
-                  </pic:blipFill>
-                  <pic:spPr>
-                    <a:xfrm>
-                      <a:off x="0" y="0"/>
-                      <a:ext cx="3526538" cy="3219653"/>
-                    </a:xfrm>
-                    <a:prstGeom prst="rect">
-                      <a:avLst/>
-                    </a:prstGeom>
-                    <a:ln>
-                      <a:solidFill>
-                        <a:schemeClr val="tx1"/>
-                      </a:solidFill>
-                    </a:ln>
-                  </pic:spPr>
-                </pic:pic>
-              </a:graphicData>
-            </a:graphic>
-          </wp:inline>
-        </w:drawing>
-      </w:r>
-    </w:p>
-    <w:p>
-      <w:pPr>
-        <w:pStyle w:val="a8"/>
-        <w:jc w:val="both"/>
-      </w:pPr>
-      <w:r>
-        <w:t xml:space="preserve">Рисунок </w:t>
-      </w:r>
-      <w:r>
-        <w:fldChar w:fldCharType="begin"/>
-      </w:r>
-      <w:r>
-        <w:instrText xml:space="preserve"> SEQ Рисунок \* ARABIC </w:instrText>
-      </w:r>
-      <w:r>
-        <w:fldChar w:fldCharType="separate"/>
-      </w:r>
-      <w:r>
-        <w:rPr>
-          <w:noProof/>
-        </w:rPr>
-        <w:t>17</w:t>
-      </w:r>
-      <w:r>
-        <w:fldChar w:fldCharType="end"/>
-      </w:r>
-      <w:r>
-        <w:t xml:space="preserve">. </w:t>
-      </w:r>
-      <w:r>
-        <w:t>Результат работы логического анализатора</w:t>
-      </w:r>
-      <w:r>
-        <w:t xml:space="preserve"> (2)</w:t>
       </w:r>
     </w:p>
     <w:p>
@@ -7790,7 +7401,7 @@
       <w:pPr>
         <w:pStyle w:val="1"/>
       </w:pPr>
-      <w:bookmarkStart w:id="7" w:name="_Toc134114786"/>
+      <w:bookmarkStart w:id="7" w:name="_Toc134215085"/>
       <w:r>
         <w:lastRenderedPageBreak/>
         <w:t>Контрольные вопросы</w:t>
@@ -7810,7 +7421,7 @@
           <w:bCs/>
         </w:rPr>
       </w:pPr>
-      <w:bookmarkStart w:id="8" w:name="_Toc134114787"/>
+      <w:bookmarkStart w:id="8" w:name="_Toc134215086"/>
       <w:r>
         <w:rPr>
           <w:rStyle w:val="20"/>
@@ -7851,7 +7462,7 @@
           <w:bCs/>
         </w:rPr>
       </w:pPr>
-      <w:bookmarkStart w:id="9" w:name="_Toc134114788"/>
+      <w:bookmarkStart w:id="9" w:name="_Toc134215087"/>
       <w:r>
         <w:rPr>
           <w:rStyle w:val="20"/>
@@ -7892,7 +7503,7 @@
           <w:bCs/>
         </w:rPr>
       </w:pPr>
-      <w:bookmarkStart w:id="10" w:name="_Toc134114789"/>
+      <w:bookmarkStart w:id="10" w:name="_Toc134215088"/>
       <w:r>
         <w:rPr>
           <w:rStyle w:val="20"/>
@@ -7933,7 +7544,7 @@
           <w:bCs/>
         </w:rPr>
       </w:pPr>
-      <w:bookmarkStart w:id="11" w:name="_Toc134114790"/>
+      <w:bookmarkStart w:id="11" w:name="_Toc134215089"/>
       <w:r>
         <w:rPr>
           <w:rStyle w:val="20"/>
@@ -7974,7 +7585,7 @@
           <w:bCs/>
         </w:rPr>
       </w:pPr>
-      <w:bookmarkStart w:id="12" w:name="_Toc134114791"/>
+      <w:bookmarkStart w:id="12" w:name="_Toc134215090"/>
       <w:r>
         <w:rPr>
           <w:rStyle w:val="20"/>
@@ -8011,7 +7622,7 @@
           <w:bCs/>
         </w:rPr>
       </w:pPr>
-      <w:bookmarkStart w:id="13" w:name="_Toc134114792"/>
+      <w:bookmarkStart w:id="13" w:name="_Toc134215091"/>
       <w:r>
         <w:rPr>
           <w:rStyle w:val="20"/>
@@ -8131,8 +7742,8 @@
       </w:r>
     </w:p>
     <w:sectPr>
-      <w:footerReference w:type="default" r:id="rId26"/>
-      <w:footerReference w:type="first" r:id="rId27"/>
+      <w:footerReference w:type="default" r:id="rId23"/>
+      <w:footerReference w:type="first" r:id="rId24"/>
       <w:pgSz w:w="11906" w:h="16838"/>
       <w:pgMar w:top="1134" w:right="851" w:bottom="1134" w:left="1701" w:header="0" w:footer="1202" w:gutter="0"/>
       <w:cols w:space="720"/>
@@ -8173,6 +7784,7 @@
         <w:docPartUnique/>
       </w:docPartObj>
     </w:sdtPr>
+    <w:sdtEndPr/>
     <w:sdtContent>
       <w:p>
         <w:pPr>

</xml_diff>

<commit_message>
lab_02: report was done
</commit_message>
<xml_diff>
--- a/sem_04/lab_02/doc/report.docx
+++ b/sem_04/lab_02/doc/report.docx
@@ -164,7 +164,21 @@
               <w:rPr>
                 <w:b/>
               </w:rPr>
-              <w:t>имени Н.Э. Баумана</w:t>
+              <w:t xml:space="preserve">имени </w:t>
+            </w:r>
+            <w:proofErr w:type="gramStart"/>
+            <w:r>
+              <w:rPr>
+                <w:b/>
+              </w:rPr>
+              <w:t>Н.Э.</w:t>
+            </w:r>
+            <w:proofErr w:type="gramEnd"/>
+            <w:r>
+              <w:rPr>
+                <w:b/>
+              </w:rPr>
+              <w:t xml:space="preserve"> Баумана</w:t>
             </w:r>
           </w:p>
           <w:p>
@@ -194,7 +208,21 @@
               <w:rPr>
                 <w:b/>
               </w:rPr>
-              <w:t>(МГТУ им. Н.Э. Баумана)</w:t>
+              <w:t xml:space="preserve">(МГТУ им. </w:t>
+            </w:r>
+            <w:proofErr w:type="gramStart"/>
+            <w:r>
+              <w:rPr>
+                <w:b/>
+              </w:rPr>
+              <w:t>Н.Э.</w:t>
+            </w:r>
+            <w:proofErr w:type="gramEnd"/>
+            <w:r>
+              <w:rPr>
+                <w:b/>
+              </w:rPr>
+              <w:t xml:space="preserve"> Баумана)</w:t>
             </w:r>
           </w:p>
         </w:tc>
@@ -2250,7 +2278,15 @@
         </w:numPr>
       </w:pPr>
       <w:r>
-        <w:t>собрать линейный стробируемый дешифратор на элементах 3И-НЕ; наборы входных</w:t>
+        <w:t xml:space="preserve">собрать линейный </w:t>
+      </w:r>
+      <w:proofErr w:type="spellStart"/>
+      <w:r>
+        <w:t>стробируемый</w:t>
+      </w:r>
+      <w:proofErr w:type="spellEnd"/>
+      <w:r>
+        <w:t xml:space="preserve"> дешифратор на элементах 3И-НЕ; наборы входных</w:t>
       </w:r>
       <w:r>
         <w:t xml:space="preserve"> </w:t>
@@ -2328,7 +2364,15 @@
         </w:numPr>
       </w:pPr>
       <w:r>
-        <w:t>подать на вход счетчика сигнал с выхода ключа (Switch) лог. 0 и 1 как генератора</w:t>
+        <w:t>подать на вход счетчика сигнал с выхода ключа (</w:t>
+      </w:r>
+      <w:proofErr w:type="spellStart"/>
+      <w:r>
+        <w:t>Switch</w:t>
+      </w:r>
+      <w:proofErr w:type="spellEnd"/>
+      <w:r>
+        <w:t>) лог. 0 и 1 как генератора</w:t>
       </w:r>
       <w:r>
         <w:t xml:space="preserve"> </w:t>
@@ -2400,7 +2444,15 @@
         </w:numPr>
       </w:pPr>
       <w:r>
-        <w:t>снять временные диаграммы сигналов стробируемого дешифратора; в качестве</w:t>
+        <w:t xml:space="preserve">снять временные диаграммы сигналов </w:t>
+      </w:r>
+      <w:proofErr w:type="spellStart"/>
+      <w:r>
+        <w:t>стробируемого</w:t>
+      </w:r>
+      <w:proofErr w:type="spellEnd"/>
+      <w:r>
+        <w:t xml:space="preserve"> дешифратора; в качестве</w:t>
       </w:r>
       <w:r>
         <w:t xml:space="preserve"> </w:t>
@@ -2448,10 +2500,58 @@
       <w:pPr>
         <w:pStyle w:val="Textbody"/>
         <w:ind w:firstLine="0"/>
-        <w:rPr>
-          <w:lang w:val="en-US"/>
-        </w:rPr>
-      </w:pPr>
+      </w:pPr>
+      <w:r>
+        <w:tab/>
+      </w:r>
+      <w:r>
+        <w:t>В ходе выполнения данного задания</w:t>
+      </w:r>
+      <w:r>
+        <w:t xml:space="preserve"> был исследован двухвходовый дешифратор с инверсными выходами.</w:t>
+      </w:r>
+    </w:p>
+    <w:p>
+      <w:pPr>
+        <w:pStyle w:val="Textbody"/>
+        <w:numPr>
+          <w:ilvl w:val="0"/>
+          <w:numId w:val="25"/>
+        </w:numPr>
+      </w:pPr>
+      <w:r>
+        <w:t>Схема двухвходового дешифратора на элементах 3И-НЕ и НЕ представлен</w:t>
+      </w:r>
+      <w:r>
+        <w:t>а</w:t>
+      </w:r>
+      <w:r>
+        <w:t xml:space="preserve"> на рис. 1</w:t>
+      </w:r>
+      <w:r>
+        <w:t xml:space="preserve">. </w:t>
+      </w:r>
+      <w:r>
+        <w:t>Количество входов – 2, выходов – 2</w:t>
+      </w:r>
+      <w:r>
+        <w:t>^2=4</w:t>
+      </w:r>
+      <w:r>
+        <w:t xml:space="preserve">. </w:t>
+      </w:r>
+      <w:proofErr w:type="spellStart"/>
+      <w:r>
+        <w:lastRenderedPageBreak/>
+        <w:t>Стробирующий</w:t>
+      </w:r>
+      <w:proofErr w:type="spellEnd"/>
+      <w:r>
+        <w:t xml:space="preserve"> сигнал </w:t>
+      </w:r>
+      <w:r>
+        <w:t>представлен в виде постоянного напряжения, подключаемого с помощью ключа.</w:t>
+      </w:r>
     </w:p>
     <w:p>
       <w:pPr>
@@ -2463,9 +2563,8 @@
         <w:rPr>
           <w:noProof/>
         </w:rPr>
-        <w:lastRenderedPageBreak/>
         <w:drawing>
-          <wp:inline distT="0" distB="0" distL="0" distR="0" wp14:anchorId="357E3ED7" wp14:editId="769E8813">
+          <wp:inline distT="0" distB="0" distL="0" distR="0" wp14:anchorId="5E8E88DC" wp14:editId="66EA1CC0">
             <wp:extent cx="5939790" cy="3036570"/>
             <wp:effectExtent l="19050" t="19050" r="22860" b="11430"/>
             <wp:docPr id="1852335185" name="Рисунок 1" descr="Изображение выглядит как диаграмма, схематичный&#10;&#10;Автоматически созданное описание"/>
@@ -2533,21 +2632,49 @@
         <w:fldChar w:fldCharType="end"/>
       </w:r>
       <w:r>
-        <w:t xml:space="preserve">. </w:t>
-      </w:r>
-      <w:r>
-        <w:t>Л</w:t>
-      </w:r>
-      <w:r>
         <w:rPr>
           <w:noProof/>
         </w:rPr>
-        <w:t>инейный стробируемый дешифратор на элементах 3И-НЕ</w:t>
+        <w:t>. Двухвход</w:t>
+      </w:r>
+      <w:r>
+        <w:rPr>
+          <w:noProof/>
+        </w:rPr>
+        <w:t>ов</w:t>
+      </w:r>
+      <w:r>
+        <w:rPr>
+          <w:noProof/>
+        </w:rPr>
+        <w:t>ый стробируемый дешифратор</w:t>
+      </w:r>
+    </w:p>
+    <w:p>
+      <w:pPr>
+        <w:pStyle w:val="Textbody"/>
+        <w:numPr>
+          <w:ilvl w:val="0"/>
+          <w:numId w:val="25"/>
+        </w:numPr>
+      </w:pPr>
+      <w:r>
+        <w:t>Подавая на вход</w:t>
+      </w:r>
+      <w:r>
+        <w:t xml:space="preserve">ы последовательно сигналы 1 и 0, </w:t>
+      </w:r>
+      <w:r>
+        <w:t xml:space="preserve">составляем таблицу истинности </w:t>
+      </w:r>
+      <w:r>
+        <w:t>исследуемого дешифратора (табл. 1).</w:t>
       </w:r>
     </w:p>
     <w:tbl>
       <w:tblPr>
         <w:tblStyle w:val="af1"/>
+        <w:tblpPr w:leftFromText="180" w:rightFromText="180" w:vertAnchor="text" w:horzAnchor="margin" w:tblpY="156"/>
         <w:tblW w:w="0" w:type="auto"/>
         <w:tblLook w:val="04A0" w:firstRow="1" w:lastRow="0" w:firstColumn="1" w:lastColumn="0" w:noHBand="0" w:noVBand="1"/>
       </w:tblPr>
@@ -2701,47 +2828,55 @@
                 <w:bCs/>
                 <w:lang w:val="en-US"/>
               </w:rPr>
-              <w:t>~</w:t>
-            </w:r>
-            <w:r>
+              <w:t>~F0</w:t>
+            </w:r>
+          </w:p>
+        </w:tc>
+        <w:tc>
+          <w:tcPr>
+            <w:tcW w:w="1335" w:type="dxa"/>
+          </w:tcPr>
+          <w:p>
+            <w:pPr>
+              <w:pStyle w:val="Textbody"/>
+              <w:ind w:firstLine="0"/>
               <w:rPr>
                 <w:b/>
                 <w:bCs/>
                 <w:lang w:val="en-US"/>
               </w:rPr>
-              <w:t>F0</w:t>
-            </w:r>
-          </w:p>
-        </w:tc>
-        <w:tc>
-          <w:tcPr>
-            <w:tcW w:w="1335" w:type="dxa"/>
-          </w:tcPr>
-          <w:p>
-            <w:pPr>
-              <w:pStyle w:val="Textbody"/>
-              <w:ind w:firstLine="0"/>
+            </w:pPr>
+            <w:r>
               <w:rPr>
                 <w:b/>
                 <w:bCs/>
                 <w:lang w:val="en-US"/>
               </w:rPr>
-            </w:pPr>
-            <w:r>
+              <w:t>~F1</w:t>
+            </w:r>
+          </w:p>
+        </w:tc>
+        <w:tc>
+          <w:tcPr>
+            <w:tcW w:w="1335" w:type="dxa"/>
+          </w:tcPr>
+          <w:p>
+            <w:pPr>
+              <w:pStyle w:val="Textbody"/>
+              <w:ind w:firstLine="0"/>
               <w:rPr>
                 <w:b/>
                 <w:bCs/>
                 <w:lang w:val="en-US"/>
               </w:rPr>
-              <w:t>~</w:t>
-            </w:r>
+            </w:pPr>
             <w:r>
               <w:rPr>
                 <w:b/>
                 <w:bCs/>
                 <w:lang w:val="en-US"/>
               </w:rPr>
-              <w:t>F1</w:t>
+              <w:t>~F2</w:t>
             </w:r>
           </w:p>
         </w:tc>
@@ -2765,47 +2900,7 @@
                 <w:bCs/>
                 <w:lang w:val="en-US"/>
               </w:rPr>
-              <w:t>~</w:t>
-            </w:r>
-            <w:r>
-              <w:rPr>
-                <w:b/>
-                <w:bCs/>
-                <w:lang w:val="en-US"/>
-              </w:rPr>
-              <w:t>F2</w:t>
-            </w:r>
-          </w:p>
-        </w:tc>
-        <w:tc>
-          <w:tcPr>
-            <w:tcW w:w="1335" w:type="dxa"/>
-          </w:tcPr>
-          <w:p>
-            <w:pPr>
-              <w:pStyle w:val="Textbody"/>
-              <w:ind w:firstLine="0"/>
-              <w:rPr>
-                <w:b/>
-                <w:bCs/>
-                <w:lang w:val="en-US"/>
-              </w:rPr>
-            </w:pPr>
-            <w:r>
-              <w:rPr>
-                <w:b/>
-                <w:bCs/>
-                <w:lang w:val="en-US"/>
-              </w:rPr>
-              <w:t>~</w:t>
-            </w:r>
-            <w:r>
-              <w:rPr>
-                <w:b/>
-                <w:bCs/>
-                <w:lang w:val="en-US"/>
-              </w:rPr>
-              <w:t>F3</w:t>
+              <w:t>~F3</w:t>
             </w:r>
           </w:p>
         </w:tc>
@@ -3513,7 +3608,10 @@
     <w:p>
       <w:pPr>
         <w:pStyle w:val="a8"/>
-        <w:jc w:val="both"/>
+        <w:framePr w:hSpace="180" w:wrap="around" w:vAnchor="text" w:hAnchor="page" w:x="1792" w:y="3788"/>
+        <w:rPr>
+          <w:noProof/>
+        </w:rPr>
       </w:pPr>
       <w:r>
         <w:t xml:space="preserve">Таблица </w:t>
@@ -3541,6 +3639,51 @@
           <w:noProof/>
         </w:rPr>
         <w:t>. Таблица истинности линейного стробируемого дешифратора</w:t>
+      </w:r>
+    </w:p>
+    <w:p>
+      <w:pPr>
+        <w:pStyle w:val="Textbody"/>
+        <w:ind w:left="360" w:firstLine="0"/>
+      </w:pPr>
+    </w:p>
+    <w:p>
+      <w:pPr>
+        <w:pStyle w:val="Textbody"/>
+        <w:ind w:left="360" w:firstLine="0"/>
+      </w:pPr>
+    </w:p>
+    <w:p>
+      <w:pPr>
+        <w:pStyle w:val="Textbody"/>
+        <w:numPr>
+          <w:ilvl w:val="0"/>
+          <w:numId w:val="25"/>
+        </w:numPr>
+      </w:pPr>
+      <w:r>
+        <w:t xml:space="preserve">В данном пункте </w:t>
+      </w:r>
+      <w:r>
+        <w:t>в качестве источника сигнал</w:t>
+      </w:r>
+      <w:r>
+        <w:t>ов</w:t>
+      </w:r>
+      <w:r>
+        <w:t xml:space="preserve"> был использован генератор</w:t>
+      </w:r>
+      <w:r>
+        <w:t xml:space="preserve"> (с частотой 1</w:t>
+      </w:r>
+      <w:r>
+        <w:t xml:space="preserve"> </w:t>
+      </w:r>
+      <w:r>
+        <w:t>МГц)</w:t>
+      </w:r>
+      <w:r>
+        <w:t>, схема представлена на рис. 2:</w:t>
       </w:r>
     </w:p>
     <w:p>
@@ -3555,9 +3698,9 @@
         </w:rPr>
         <w:lastRenderedPageBreak/>
         <w:drawing>
-          <wp:inline distT="0" distB="0" distL="0" distR="0" wp14:anchorId="61A45058" wp14:editId="7A16E94B">
-            <wp:extent cx="5694825" cy="3155471"/>
-            <wp:effectExtent l="19050" t="19050" r="20320" b="26035"/>
+          <wp:inline distT="0" distB="0" distL="0" distR="0" wp14:anchorId="61A45058" wp14:editId="5A82A827">
+            <wp:extent cx="5122293" cy="2838234"/>
+            <wp:effectExtent l="19050" t="19050" r="21590" b="19685"/>
             <wp:docPr id="1471293029" name="Рисунок 1" descr="Изображение выглядит как диаграмма, схематичный&#10;&#10;Автоматически созданное описание"/>
             <wp:cNvGraphicFramePr>
               <a:graphicFrameLocks xmlns:a="http://schemas.openxmlformats.org/drawingml/2006/main" noChangeAspect="1"/>
@@ -3578,7 +3721,7 @@
                   <pic:spPr>
                     <a:xfrm>
                       <a:off x="0" y="0"/>
-                      <a:ext cx="5705986" cy="3161655"/>
+                      <a:ext cx="5153749" cy="2855664"/>
                     </a:xfrm>
                     <a:prstGeom prst="rect">
                       <a:avLst/>
@@ -3600,6 +3743,9 @@
       <w:pPr>
         <w:pStyle w:val="a8"/>
         <w:jc w:val="both"/>
+        <w:rPr>
+          <w:noProof/>
+        </w:rPr>
       </w:pPr>
       <w:r>
         <w:t xml:space="preserve">Рисунок </w:t>
@@ -3636,6 +3782,78 @@
           <w:noProof/>
         </w:rPr>
         <w:t xml:space="preserve"> (с логическим анализатором)</w:t>
+      </w:r>
+    </w:p>
+    <w:p>
+      <w:pPr>
+        <w:pStyle w:val="Textbody"/>
+      </w:pPr>
+      <w:r>
+        <w:t xml:space="preserve">С помощью логического анализатора получаем </w:t>
+      </w:r>
+      <w:r>
+        <w:t>временн</w:t>
+      </w:r>
+      <w:r>
+        <w:t>ые</w:t>
+      </w:r>
+      <w:r>
+        <w:t xml:space="preserve"> диаграмм</w:t>
+      </w:r>
+      <w:r>
+        <w:t xml:space="preserve">ы </w:t>
+      </w:r>
+      <w:r>
+        <w:t xml:space="preserve">при постоянно </w:t>
+      </w:r>
+      <w:r>
+        <w:t>не</w:t>
+      </w:r>
+      <w:r>
+        <w:t xml:space="preserve">активном </w:t>
+      </w:r>
+      <w:proofErr w:type="spellStart"/>
+      <w:r>
+        <w:t>стробирующем</w:t>
+      </w:r>
+      <w:proofErr w:type="spellEnd"/>
+      <w:r>
+        <w:t xml:space="preserve"> сигнале и замечаем, что вследствие переходных процессов (гонок сигналов) появляются помехи</w:t>
+      </w:r>
+      <w:r>
+        <w:t xml:space="preserve"> (</w:t>
+      </w:r>
+      <w:r>
+        <w:t>рис. 3).</w:t>
+      </w:r>
+    </w:p>
+    <w:p>
+      <w:pPr>
+        <w:pStyle w:val="Textbody"/>
+        <w:numPr>
+          <w:ilvl w:val="0"/>
+          <w:numId w:val="25"/>
+        </w:numPr>
+      </w:pPr>
+      <w:r>
+        <w:t>П</w:t>
+      </w:r>
+      <w:r>
+        <w:t xml:space="preserve">орядок </w:t>
+      </w:r>
+      <w:r>
+        <w:t xml:space="preserve">помех </w:t>
+      </w:r>
+      <w:r>
+        <w:t xml:space="preserve">– 100 </w:t>
+      </w:r>
+      <w:proofErr w:type="spellStart"/>
+      <w:r>
+        <w:t>нс</w:t>
+      </w:r>
+      <w:proofErr w:type="spellEnd"/>
+      <w:r>
+        <w:t>.</w:t>
       </w:r>
     </w:p>
     <w:p>
@@ -3647,13 +3865,12 @@
       <w:r>
         <w:rPr>
           <w:noProof/>
-          <w:lang w:val="en-US"/>
         </w:rPr>
         <w:drawing>
-          <wp:inline distT="0" distB="0" distL="0" distR="0" wp14:anchorId="316C52B8" wp14:editId="1F901384">
-            <wp:extent cx="4865298" cy="4066378"/>
-            <wp:effectExtent l="19050" t="19050" r="12065" b="10795"/>
-            <wp:docPr id="2091383280" name="Рисунок 1" descr="Изображение выглядит как диаграмма&#10;&#10;Автоматически созданное описание"/>
+          <wp:inline distT="0" distB="0" distL="0" distR="0" wp14:anchorId="02978B5E" wp14:editId="5B8883C8">
+            <wp:extent cx="4474912" cy="3648973"/>
+            <wp:effectExtent l="19050" t="19050" r="20955" b="27940"/>
+            <wp:docPr id="381532261" name="Рисунок 1"/>
             <wp:cNvGraphicFramePr>
               <a:graphicFrameLocks xmlns:a="http://schemas.openxmlformats.org/drawingml/2006/main" noChangeAspect="1"/>
             </wp:cNvGraphicFramePr>
@@ -3661,23 +3878,33 @@
               <a:graphicData uri="http://schemas.openxmlformats.org/drawingml/2006/picture">
                 <pic:pic xmlns:pic="http://schemas.openxmlformats.org/drawingml/2006/picture">
                   <pic:nvPicPr>
-                    <pic:cNvPr id="2091383280" name="Рисунок 1" descr="Изображение выглядит как диаграмма&#10;&#10;Автоматически созданное описание"/>
-                    <pic:cNvPicPr/>
+                    <pic:cNvPr id="0" name="Picture 1"/>
+                    <pic:cNvPicPr>
+                      <a:picLocks noChangeAspect="1" noChangeArrowheads="1"/>
+                    </pic:cNvPicPr>
                   </pic:nvPicPr>
                   <pic:blipFill>
-                    <a:blip r:embed="rId11"/>
+                    <a:blip r:embed="rId11">
+                      <a:extLst>
+                        <a:ext uri="{28A0092B-C50C-407E-A947-70E740481C1C}">
+                          <a14:useLocalDpi xmlns:a14="http://schemas.microsoft.com/office/drawing/2010/main" val="0"/>
+                        </a:ext>
+                      </a:extLst>
+                    </a:blip>
+                    <a:srcRect/>
                     <a:stretch>
                       <a:fillRect/>
                     </a:stretch>
                   </pic:blipFill>
-                  <pic:spPr>
+                  <pic:spPr bwMode="auto">
                     <a:xfrm>
                       <a:off x="0" y="0"/>
-                      <a:ext cx="4869682" cy="4070042"/>
+                      <a:ext cx="4484197" cy="3656545"/>
                     </a:xfrm>
                     <a:prstGeom prst="rect">
                       <a:avLst/>
                     </a:prstGeom>
+                    <a:noFill/>
                     <a:ln>
                       <a:solidFill>
                         <a:schemeClr val="tx1"/>
@@ -3695,6 +3922,9 @@
       <w:pPr>
         <w:pStyle w:val="a8"/>
         <w:jc w:val="both"/>
+        <w:rPr>
+          <w:noProof/>
+        </w:rPr>
       </w:pPr>
       <w:r>
         <w:t xml:space="preserve">Рисунок </w:t>
@@ -3721,22 +3951,49 @@
         <w:rPr>
           <w:noProof/>
         </w:rPr>
-        <w:t>. Результатт работы логического анализатора (гонки сигналов)</w:t>
+        <w:t>. Результат работы логического анализатора (гонки сигналов)</w:t>
       </w:r>
     </w:p>
     <w:p>
       <w:pPr>
         <w:pStyle w:val="Textbody"/>
-        <w:ind w:firstLine="0"/>
-      </w:pPr>
-      <w:r>
-        <w:t>Итог: амплитуда</w:t>
-      </w:r>
-      <w:r>
-        <w:t xml:space="preserve"> помех, возникших из-за</w:t>
-      </w:r>
-      <w:r>
-        <w:t xml:space="preserve"> гонок сигналов – порядка 40 нс</w:t>
+        <w:numPr>
+          <w:ilvl w:val="0"/>
+          <w:numId w:val="25"/>
+        </w:numPr>
+      </w:pPr>
+      <w:r>
+        <w:lastRenderedPageBreak/>
+        <w:t xml:space="preserve">Далее в качестве стробирующего сигнала был использован </w:t>
+      </w:r>
+      <w:r>
+        <w:t xml:space="preserve">инверсный </w:t>
+      </w:r>
+      <w:r>
+        <w:t xml:space="preserve">сигнал генератора, </w:t>
+      </w:r>
+      <w:r>
+        <w:t>задержанный линией повторителей (схема с рис. 2, ключ в другом положении</w:t>
+      </w:r>
+      <w:r>
+        <w:t xml:space="preserve">). С помощью логического анализатора получаем временные диаграммы </w:t>
+      </w:r>
+      <w:r>
+        <w:t xml:space="preserve">(рис. 4), на котором </w:t>
+      </w:r>
+      <w:r>
+        <w:t xml:space="preserve">видна задержка, </w:t>
+      </w:r>
+      <w:r>
+        <w:t xml:space="preserve">необходимая </w:t>
+      </w:r>
+      <w:proofErr w:type="spellStart"/>
+      <w:r>
+        <w:t>стробирующему</w:t>
+      </w:r>
+      <w:proofErr w:type="spellEnd"/>
+      <w:r>
+        <w:t xml:space="preserve"> сигналу.</w:t>
       </w:r>
     </w:p>
     <w:p>
@@ -3749,7 +4006,6 @@
         <w:rPr>
           <w:noProof/>
         </w:rPr>
-        <w:lastRenderedPageBreak/>
         <w:drawing>
           <wp:inline distT="0" distB="0" distL="0" distR="0" wp14:anchorId="2A140055" wp14:editId="766BAFE8">
             <wp:extent cx="5939790" cy="4910455"/>
@@ -3846,7 +4102,10 @@
     <w:p>
       <w:pPr>
         <w:pStyle w:val="Textbody"/>
-        <w:ind w:firstLine="0"/>
+        <w:numPr>
+          <w:ilvl w:val="0"/>
+          <w:numId w:val="25"/>
+        </w:numPr>
       </w:pPr>
       <w:r>
         <w:t xml:space="preserve">Итог: </w:t>
@@ -3861,8 +4120,13 @@
         <w:t xml:space="preserve"> </w:t>
       </w:r>
       <w:r>
-        <w:t>порядка 20 нс</w:t>
-      </w:r>
+        <w:t xml:space="preserve">порядка 20 </w:t>
+      </w:r>
+      <w:proofErr w:type="spellStart"/>
+      <w:r>
+        <w:t>нс</w:t>
+      </w:r>
+      <w:proofErr w:type="spellEnd"/>
     </w:p>
     <w:p>
       <w:pPr>
@@ -4059,12 +4323,28 @@
     <w:p>
       <w:pPr>
         <w:pStyle w:val="Textbody"/>
-      </w:pPr>
-      <w:r>
-        <w:t xml:space="preserve">Два сигнала разрешающий и </w:t>
-      </w:r>
-      <w:r>
-        <w:t>стробирующий</w:t>
+        <w:numPr>
+          <w:ilvl w:val="0"/>
+          <w:numId w:val="26"/>
+        </w:numPr>
+      </w:pPr>
+      <w:r>
+        <w:t>На рис. 5 представлена схема двухвходового дешифратора, на адресные входы котор</w:t>
+      </w:r>
+      <w:r>
+        <w:t>о</w:t>
+      </w:r>
+      <w:r>
+        <w:t xml:space="preserve">го подаются сигналы выходов счетчика, а на стробирующие входы </w:t>
+      </w:r>
+      <w:r>
+        <w:t>–</w:t>
+      </w:r>
+      <w:r>
+        <w:t xml:space="preserve"> </w:t>
+      </w:r>
+      <w:r>
+        <w:t>задержанный сигнал генератора.</w:t>
       </w:r>
     </w:p>
     <w:p>
@@ -4074,6 +4354,9 @@
         <w:ind w:firstLine="0"/>
       </w:pPr>
       <w:r>
+        <w:rPr>
+          <w:noProof/>
+        </w:rPr>
         <w:drawing>
           <wp:inline distT="0" distB="0" distL="0" distR="0" wp14:anchorId="605DDDD7" wp14:editId="39004D0A">
             <wp:extent cx="5939790" cy="3349625"/>
@@ -4120,6 +4403,9 @@
       <w:pPr>
         <w:pStyle w:val="a8"/>
         <w:jc w:val="both"/>
+        <w:rPr>
+          <w:noProof/>
+        </w:rPr>
       </w:pPr>
       <w:r>
         <w:t xml:space="preserve">Рисунок </w:t>
@@ -4147,6 +4433,22 @@
           <w:noProof/>
         </w:rPr>
         <w:t>. Двухвходовый дешифратор с линией задержки</w:t>
+      </w:r>
+    </w:p>
+    <w:p>
+      <w:pPr>
+        <w:pStyle w:val="Textbody"/>
+        <w:numPr>
+          <w:ilvl w:val="0"/>
+          <w:numId w:val="26"/>
+        </w:numPr>
+      </w:pPr>
+      <w:r>
+        <w:lastRenderedPageBreak/>
+        <w:t xml:space="preserve">На временных диаграммах, полученных </w:t>
+      </w:r>
+      <w:r>
+        <w:t>логическим анализатором, представлен результат работы дешифратора (рис. 6).</w:t>
       </w:r>
     </w:p>
     <w:p>
@@ -4156,11 +4458,13 @@
         <w:ind w:firstLine="0"/>
       </w:pPr>
       <w:r>
-        <w:lastRenderedPageBreak/>
+        <w:rPr>
+          <w:noProof/>
+        </w:rPr>
         <w:drawing>
-          <wp:inline distT="0" distB="0" distL="0" distR="0" wp14:anchorId="182DEB81" wp14:editId="7CB5083B">
-            <wp:extent cx="5939790" cy="4700905"/>
-            <wp:effectExtent l="19050" t="19050" r="22860" b="23495"/>
+          <wp:inline distT="0" distB="0" distL="0" distR="0" wp14:anchorId="182DEB81" wp14:editId="1A34B176">
+            <wp:extent cx="4314411" cy="3414538"/>
+            <wp:effectExtent l="19050" t="19050" r="10160" b="14605"/>
             <wp:docPr id="1482456320" name="Рисунок 1" descr="Изображение выглядит как диаграмма&#10;&#10;Автоматически созданное описание"/>
             <wp:cNvGraphicFramePr>
               <a:graphicFrameLocks xmlns:a="http://schemas.openxmlformats.org/drawingml/2006/main" noChangeAspect="1"/>
@@ -4181,7 +4485,7 @@
                   <pic:spPr>
                     <a:xfrm>
                       <a:off x="0" y="0"/>
-                      <a:ext cx="5939790" cy="4700905"/>
+                      <a:ext cx="4320000" cy="3418962"/>
                     </a:xfrm>
                     <a:prstGeom prst="rect">
                       <a:avLst/>
@@ -4227,6 +4531,44 @@
       </w:r>
       <w:r>
         <w:t>. Результат работы логического анализатора</w:t>
+      </w:r>
+    </w:p>
+    <w:p>
+      <w:pPr>
+        <w:pStyle w:val="Textbody"/>
+        <w:numPr>
+          <w:ilvl w:val="0"/>
+          <w:numId w:val="26"/>
+        </w:numPr>
+      </w:pPr>
+      <w:r>
+        <w:t xml:space="preserve">На основе исследуемого в предыдущих подпунктах дешифратора был собран </w:t>
+      </w:r>
+      <w:proofErr w:type="spellStart"/>
+      <w:r>
+        <w:t>трехвходовый</w:t>
+      </w:r>
+      <w:proofErr w:type="spellEnd"/>
+      <w:r>
+        <w:t xml:space="preserve"> дешифратор</w:t>
+      </w:r>
+      <w:r>
+        <w:t xml:space="preserve"> (рис. 7)</w:t>
+      </w:r>
+      <w:r>
+        <w:t xml:space="preserve">, работа которого основана на </w:t>
+      </w:r>
+      <w:r>
+        <w:t>двух парах сигналов</w:t>
+      </w:r>
+      <w:r>
+        <w:t xml:space="preserve"> – стробирующе</w:t>
+      </w:r>
+      <w:r>
+        <w:t xml:space="preserve">го и управляющего (отвечающего за «выбор» </w:t>
+      </w:r>
+      <w:r>
+        <w:t>части дешифратора)</w:t>
       </w:r>
     </w:p>
     <w:p>
@@ -4286,6 +4628,9 @@
       <w:pPr>
         <w:pStyle w:val="a8"/>
         <w:jc w:val="both"/>
+        <w:rPr>
+          <w:noProof/>
+        </w:rPr>
       </w:pPr>
       <w:r>
         <w:t xml:space="preserve">Рисунок </w:t>
@@ -4331,6 +4676,15 @@
           <w:noProof/>
         </w:rPr>
         <w:t>дешифратор</w:t>
+      </w:r>
+    </w:p>
+    <w:p>
+      <w:pPr>
+        <w:pStyle w:val="Textbody"/>
+      </w:pPr>
+      <w:r>
+        <w:lastRenderedPageBreak/>
+        <w:t>На рис. 8 представлен результат работы полученного дешифратора, а в табл. 2 – его таблица истинности.</w:t>
       </w:r>
     </w:p>
     <w:p>
@@ -4344,11 +4698,10 @@
           <w:noProof/>
           <w:lang w:val="en-US"/>
         </w:rPr>
-        <w:lastRenderedPageBreak/>
         <w:drawing>
-          <wp:inline distT="0" distB="0" distL="0" distR="0" wp14:anchorId="5CC58052" wp14:editId="70DF9BDC">
-            <wp:extent cx="5357004" cy="4672046"/>
-            <wp:effectExtent l="19050" t="19050" r="15240" b="14605"/>
+          <wp:inline distT="0" distB="0" distL="0" distR="0" wp14:anchorId="5CC58052" wp14:editId="5976CD60">
+            <wp:extent cx="4226947" cy="3686480"/>
+            <wp:effectExtent l="19050" t="19050" r="21590" b="9525"/>
             <wp:docPr id="434696082" name="Рисунок 8"/>
             <wp:cNvGraphicFramePr>
               <a:graphicFrameLocks xmlns:a="http://schemas.openxmlformats.org/drawingml/2006/main" noChangeAspect="1"/>
@@ -4378,7 +4731,7 @@
                   <pic:spPr bwMode="auto">
                     <a:xfrm>
                       <a:off x="0" y="0"/>
-                      <a:ext cx="5357669" cy="4672626"/>
+                      <a:ext cx="4232199" cy="3691061"/>
                     </a:xfrm>
                     <a:prstGeom prst="rect">
                       <a:avLst/>
@@ -6706,7 +7059,7 @@
         <w:t xml:space="preserve">2–4 </w:t>
       </w:r>
       <w:r>
-        <w:t xml:space="preserve"> (U1A и U1B) с раздельными адресными входами и разрешения. Входы разрешения – инверсные. Так как каждый дешифратор имеет один вход разрешения, то для образования двух инверсных входов необходимо перед входом разрешения включить двухвходовой ЛЭ. </w:t>
+        <w:t xml:space="preserve"> (U1A и U1B) с раздельными адресными входами и разрешения. Входы разрешения – инверсные. </w:t>
       </w:r>
     </w:p>
     <w:p>
@@ -6714,6 +7067,12 @@
         <w:pStyle w:val="Textbody"/>
       </w:pPr>
       <w:r>
+        <w:t>Так как каждый дешифратор имеет один вход разрешения, то для образования двух инверсных входов необходимо перед входом разрешения включить двухвходовой ЛЭ.</w:t>
+      </w:r>
+      <w:r>
+        <w:t xml:space="preserve"> </w:t>
+      </w:r>
+      <w:r>
         <w:t xml:space="preserve">Чтобы на выходе ЛЭ получить функцию конъюнкции </w:t>
       </w:r>
       <w:r>
@@ -6750,6 +7109,49 @@
       </w:pPr>
       <w:r>
         <w:t>Выполнение</w:t>
+      </w:r>
+    </w:p>
+    <w:p>
+      <w:pPr>
+        <w:pStyle w:val="Textbody"/>
+      </w:pPr>
+      <w:r>
+        <w:t xml:space="preserve">В ходе работы над данным заданием был собран </w:t>
+      </w:r>
+      <w:proofErr w:type="spellStart"/>
+      <w:r>
+        <w:t>трехвходовый</w:t>
+      </w:r>
+      <w:proofErr w:type="spellEnd"/>
+      <w:r>
+        <w:t xml:space="preserve"> дешифратор на основе двух двухвходовых</w:t>
+      </w:r>
+      <w:r>
+        <w:t xml:space="preserve"> (рис. 9)</w:t>
+      </w:r>
+      <w:r>
+        <w:t xml:space="preserve">. Для </w:t>
+      </w:r>
+      <w:r>
+        <w:t xml:space="preserve">корректной работы с </w:t>
+      </w:r>
+      <w:r>
+        <w:t xml:space="preserve">одним входом разрешения перед ним </w:t>
+      </w:r>
+      <w:r>
+        <w:t>необходимо</w:t>
+      </w:r>
+      <w:r>
+        <w:t xml:space="preserve"> поставить ЛЭ, который будет выполнять сочетание двух сигналов, подающихся на вход – стробирующего и «выбирающего», которые так же использовались в предыдущем пункте. Чтобы в результате дешифратор выполнял свою функцию, для двух дешифраторов ЛЭ должны быть разными, так как в один момент времени необходимо </w:t>
+      </w:r>
+      <w:r>
+        <w:t xml:space="preserve">допускать </w:t>
+      </w:r>
+      <w:r>
+        <w:t xml:space="preserve"> работу одного</w:t>
+      </w:r>
+      <w:r>
+        <w:t xml:space="preserve"> двухвходового дешифратора, а в другой момент – второго.</w:t>
       </w:r>
     </w:p>
     <w:p>
@@ -6759,10 +7161,13 @@
         <w:ind w:firstLine="0"/>
       </w:pPr>
       <w:r>
+        <w:rPr>
+          <w:noProof/>
+        </w:rPr>
         <w:drawing>
-          <wp:inline distT="0" distB="0" distL="0" distR="0" wp14:anchorId="6049EEA3" wp14:editId="0F54C5E6">
-            <wp:extent cx="5142015" cy="3303775"/>
-            <wp:effectExtent l="19050" t="19050" r="20955" b="11430"/>
+          <wp:inline distT="0" distB="0" distL="0" distR="0" wp14:anchorId="6049EEA3" wp14:editId="1C2073B1">
+            <wp:extent cx="3843870" cy="2469709"/>
+            <wp:effectExtent l="19050" t="19050" r="23495" b="26035"/>
             <wp:docPr id="652837795" name="Рисунок 1" descr="Изображение выглядит как диаграмма&#10;&#10;Автоматически созданное описание"/>
             <wp:cNvGraphicFramePr>
               <a:graphicFrameLocks xmlns:a="http://schemas.openxmlformats.org/drawingml/2006/main" noChangeAspect="1"/>
@@ -6783,7 +7188,7 @@
                   <pic:spPr>
                     <a:xfrm>
                       <a:off x="0" y="0"/>
-                      <a:ext cx="5147381" cy="3307223"/>
+                      <a:ext cx="3872708" cy="2488237"/>
                     </a:xfrm>
                     <a:prstGeom prst="rect">
                       <a:avLst/>
@@ -6805,6 +7210,9 @@
       <w:pPr>
         <w:pStyle w:val="a8"/>
         <w:jc w:val="both"/>
+        <w:rPr>
+          <w:noProof/>
+        </w:rPr>
       </w:pPr>
       <w:r>
         <w:t xml:space="preserve">Рисунок </w:t>
@@ -6841,6 +7249,18 @@
           <w:noProof/>
         </w:rPr>
         <w:t xml:space="preserve"> на основе двух дешифраторов</w:t>
+      </w:r>
+    </w:p>
+    <w:p>
+      <w:pPr>
+        <w:pStyle w:val="Textbody"/>
+      </w:pPr>
+      <w:r>
+        <w:lastRenderedPageBreak/>
+        <w:t>На рис. 10 представлен результат корректной работы собранного трехвходового дешифратора</w:t>
+      </w:r>
+      <w:r>
+        <w:t>.</w:t>
       </w:r>
     </w:p>
     <w:p>
@@ -6850,7 +7270,9 @@
         <w:ind w:firstLine="0"/>
       </w:pPr>
       <w:r>
-        <w:lastRenderedPageBreak/>
+        <w:rPr>
+          <w:noProof/>
+        </w:rPr>
         <w:drawing>
           <wp:inline distT="0" distB="0" distL="0" distR="0" wp14:anchorId="3D58CE8C" wp14:editId="5B602C35">
             <wp:extent cx="5103870" cy="4381995"/>
@@ -6950,7 +7372,13 @@
         <w:pStyle w:val="Textbody"/>
       </w:pPr>
       <w:r>
-        <w:t>Исследовать работоспособность дешифраторов ИС 533ИД7 (74LS138):</w:t>
+        <w:t xml:space="preserve">Исследовать работоспособность дешифраторов </w:t>
+      </w:r>
+      <w:r>
+        <w:t xml:space="preserve">ИС 533ИД7 </w:t>
+      </w:r>
+      <w:r>
+        <w:t>(74LS138):</w:t>
       </w:r>
     </w:p>
     <w:p>
@@ -7046,6 +7474,27 @@
       </w:pPr>
       <w:r>
         <w:t>Выполнение</w:t>
+      </w:r>
+    </w:p>
+    <w:p>
+      <w:pPr>
+        <w:pStyle w:val="Textbody"/>
+        <w:numPr>
+          <w:ilvl w:val="0"/>
+          <w:numId w:val="27"/>
+        </w:numPr>
+      </w:pPr>
+      <w:r>
+        <w:t>Для выполнения данного задания необходимо проверить работоспособность дешифратора</w:t>
+      </w:r>
+      <w:r>
+        <w:t xml:space="preserve"> </w:t>
+      </w:r>
+      <w:r>
+        <w:t>ИС 533ИД7</w:t>
+      </w:r>
+      <w:r>
+        <w:t>. Для этого собираем схему с рис. 11 и отмечаем корректную работу с помощью логического анализатора (рис. 12).</w:t>
       </w:r>
     </w:p>
     <w:p>
@@ -7219,10 +7668,72 @@
     <w:p>
       <w:pPr>
         <w:pStyle w:val="Textbody"/>
+        <w:numPr>
+          <w:ilvl w:val="0"/>
+          <w:numId w:val="27"/>
+        </w:numPr>
+      </w:pPr>
+      <w:r>
+        <w:t xml:space="preserve">Далее </w:t>
+      </w:r>
+      <w:r>
+        <w:t>составим на основе трехвходового (</w:t>
+      </w:r>
+      <w:proofErr w:type="spellStart"/>
+      <w:r>
+        <w:t>восьмивыходового</w:t>
+      </w:r>
+      <w:proofErr w:type="spellEnd"/>
+      <w:r>
+        <w:t xml:space="preserve">) дешифратора </w:t>
+      </w:r>
+      <w:proofErr w:type="spellStart"/>
+      <w:r>
+        <w:t>пятивходовый</w:t>
+      </w:r>
+      <w:proofErr w:type="spellEnd"/>
+      <w:r>
+        <w:t xml:space="preserve"> (32-выходовый). Для этого используем метод наращивания количества входов и учтем, что младшие три </w:t>
+      </w:r>
+      <w:r>
+        <w:t xml:space="preserve">входных </w:t>
+      </w:r>
+      <w:r>
+        <w:t>сигнала</w:t>
+      </w:r>
+      <w:r>
+        <w:t xml:space="preserve"> подаются на вход выходному каскаду, а следующие два сигнала – на вход неполному </w:t>
+      </w:r>
+      <w:proofErr w:type="spellStart"/>
+      <w:r>
+        <w:t>трехвходовому</w:t>
+      </w:r>
+      <w:proofErr w:type="spellEnd"/>
+      <w:r>
+        <w:t xml:space="preserve"> </w:t>
+      </w:r>
+      <w:r>
+        <w:t xml:space="preserve">дешифратору, выполняющему роль входного каскада (рис. 13). Результат работы полученного </w:t>
+      </w:r>
+      <w:proofErr w:type="spellStart"/>
+      <w:r>
+        <w:t>пятивходового</w:t>
+      </w:r>
+      <w:proofErr w:type="spellEnd"/>
+      <w:r>
+        <w:t xml:space="preserve"> дешифратора наблюдаем с помощью логического анализатора (рис. 14).</w:t>
+      </w:r>
+    </w:p>
+    <w:p>
+      <w:pPr>
+        <w:pStyle w:val="Textbody"/>
         <w:keepNext/>
         <w:ind w:firstLine="0"/>
       </w:pPr>
       <w:r>
+        <w:rPr>
+          <w:noProof/>
+        </w:rPr>
         <w:lastRenderedPageBreak/>
         <w:drawing>
           <wp:inline distT="0" distB="0" distL="0" distR="0" wp14:anchorId="0CF24189" wp14:editId="01184560">
@@ -7303,6 +7814,9 @@
         <w:ind w:firstLine="0"/>
       </w:pPr>
       <w:r>
+        <w:rPr>
+          <w:noProof/>
+        </w:rPr>
         <w:drawing>
           <wp:inline distT="0" distB="0" distL="0" distR="0" wp14:anchorId="14818421" wp14:editId="15372393">
             <wp:extent cx="5939790" cy="2686685"/>
@@ -7784,7 +8298,6 @@
         <w:docPartUnique/>
       </w:docPartObj>
     </w:sdtPr>
-    <w:sdtEndPr/>
     <w:sdtContent>
       <w:p>
         <w:pPr>
@@ -8197,6 +8710,92 @@
     </w:lvl>
   </w:abstractNum>
   <w:abstractNum w:abstractNumId="3" w15:restartNumberingAfterBreak="0">
+    <w:nsid w:val="15807C39"/>
+    <w:multiLevelType w:val="hybridMultilevel"/>
+    <w:tmpl w:val="2424F52A"/>
+    <w:lvl w:ilvl="0" w:tplc="04190017">
+      <w:start w:val="1"/>
+      <w:numFmt w:val="lowerLetter"/>
+      <w:lvlText w:val="%1)"/>
+      <w:lvlJc w:val="left"/>
+      <w:pPr>
+        <w:ind w:left="720" w:hanging="360"/>
+      </w:pPr>
+    </w:lvl>
+    <w:lvl w:ilvl="1" w:tplc="04190019" w:tentative="1">
+      <w:start w:val="1"/>
+      <w:numFmt w:val="lowerLetter"/>
+      <w:lvlText w:val="%2."/>
+      <w:lvlJc w:val="left"/>
+      <w:pPr>
+        <w:ind w:left="1440" w:hanging="360"/>
+      </w:pPr>
+    </w:lvl>
+    <w:lvl w:ilvl="2" w:tplc="0419001B" w:tentative="1">
+      <w:start w:val="1"/>
+      <w:numFmt w:val="lowerRoman"/>
+      <w:lvlText w:val="%3."/>
+      <w:lvlJc w:val="right"/>
+      <w:pPr>
+        <w:ind w:left="2160" w:hanging="180"/>
+      </w:pPr>
+    </w:lvl>
+    <w:lvl w:ilvl="3" w:tplc="0419000F" w:tentative="1">
+      <w:start w:val="1"/>
+      <w:numFmt w:val="decimal"/>
+      <w:lvlText w:val="%4."/>
+      <w:lvlJc w:val="left"/>
+      <w:pPr>
+        <w:ind w:left="2880" w:hanging="360"/>
+      </w:pPr>
+    </w:lvl>
+    <w:lvl w:ilvl="4" w:tplc="04190019" w:tentative="1">
+      <w:start w:val="1"/>
+      <w:numFmt w:val="lowerLetter"/>
+      <w:lvlText w:val="%5."/>
+      <w:lvlJc w:val="left"/>
+      <w:pPr>
+        <w:ind w:left="3600" w:hanging="360"/>
+      </w:pPr>
+    </w:lvl>
+    <w:lvl w:ilvl="5" w:tplc="0419001B" w:tentative="1">
+      <w:start w:val="1"/>
+      <w:numFmt w:val="lowerRoman"/>
+      <w:lvlText w:val="%6."/>
+      <w:lvlJc w:val="right"/>
+      <w:pPr>
+        <w:ind w:left="4320" w:hanging="180"/>
+      </w:pPr>
+    </w:lvl>
+    <w:lvl w:ilvl="6" w:tplc="0419000F" w:tentative="1">
+      <w:start w:val="1"/>
+      <w:numFmt w:val="decimal"/>
+      <w:lvlText w:val="%7."/>
+      <w:lvlJc w:val="left"/>
+      <w:pPr>
+        <w:ind w:left="5040" w:hanging="360"/>
+      </w:pPr>
+    </w:lvl>
+    <w:lvl w:ilvl="7" w:tplc="04190019" w:tentative="1">
+      <w:start w:val="1"/>
+      <w:numFmt w:val="lowerLetter"/>
+      <w:lvlText w:val="%8."/>
+      <w:lvlJc w:val="left"/>
+      <w:pPr>
+        <w:ind w:left="5760" w:hanging="360"/>
+      </w:pPr>
+    </w:lvl>
+    <w:lvl w:ilvl="8" w:tplc="0419001B" w:tentative="1">
+      <w:start w:val="1"/>
+      <w:numFmt w:val="lowerRoman"/>
+      <w:lvlText w:val="%9."/>
+      <w:lvlJc w:val="right"/>
+      <w:pPr>
+        <w:ind w:left="6480" w:hanging="180"/>
+      </w:pPr>
+    </w:lvl>
+  </w:abstractNum>
+  <w:abstractNum w:abstractNumId="4" w15:restartNumberingAfterBreak="0">
     <w:nsid w:val="16FC76F2"/>
     <w:multiLevelType w:val="hybridMultilevel"/>
     <w:tmpl w:val="010EE48C"/>
@@ -8309,7 +8908,7 @@
       </w:rPr>
     </w:lvl>
   </w:abstractNum>
-  <w:abstractNum w:abstractNumId="4" w15:restartNumberingAfterBreak="0">
+  <w:abstractNum w:abstractNumId="5" w15:restartNumberingAfterBreak="0">
     <w:nsid w:val="17E02462"/>
     <w:multiLevelType w:val="hybridMultilevel"/>
     <w:tmpl w:val="DE0AE798"/>
@@ -8422,7 +9021,7 @@
       </w:rPr>
     </w:lvl>
   </w:abstractNum>
-  <w:abstractNum w:abstractNumId="5" w15:restartNumberingAfterBreak="0">
+  <w:abstractNum w:abstractNumId="6" w15:restartNumberingAfterBreak="0">
     <w:nsid w:val="25CE01A1"/>
     <w:multiLevelType w:val="hybridMultilevel"/>
     <w:tmpl w:val="D276B0EE"/>
@@ -8535,7 +9134,7 @@
       </w:rPr>
     </w:lvl>
   </w:abstractNum>
-  <w:abstractNum w:abstractNumId="6" w15:restartNumberingAfterBreak="0">
+  <w:abstractNum w:abstractNumId="7" w15:restartNumberingAfterBreak="0">
     <w:nsid w:val="29821993"/>
     <w:multiLevelType w:val="hybridMultilevel"/>
     <w:tmpl w:val="895643E2"/>
@@ -8621,7 +9220,93 @@
       </w:pPr>
     </w:lvl>
   </w:abstractNum>
-  <w:abstractNum w:abstractNumId="7" w15:restartNumberingAfterBreak="0">
+  <w:abstractNum w:abstractNumId="8" w15:restartNumberingAfterBreak="0">
+    <w:nsid w:val="31722DDE"/>
+    <w:multiLevelType w:val="hybridMultilevel"/>
+    <w:tmpl w:val="D16EE280"/>
+    <w:lvl w:ilvl="0" w:tplc="04190017">
+      <w:start w:val="1"/>
+      <w:numFmt w:val="lowerLetter"/>
+      <w:lvlText w:val="%1)"/>
+      <w:lvlJc w:val="left"/>
+      <w:pPr>
+        <w:ind w:left="720" w:hanging="360"/>
+      </w:pPr>
+    </w:lvl>
+    <w:lvl w:ilvl="1" w:tplc="04190019" w:tentative="1">
+      <w:start w:val="1"/>
+      <w:numFmt w:val="lowerLetter"/>
+      <w:lvlText w:val="%2."/>
+      <w:lvlJc w:val="left"/>
+      <w:pPr>
+        <w:ind w:left="1440" w:hanging="360"/>
+      </w:pPr>
+    </w:lvl>
+    <w:lvl w:ilvl="2" w:tplc="0419001B" w:tentative="1">
+      <w:start w:val="1"/>
+      <w:numFmt w:val="lowerRoman"/>
+      <w:lvlText w:val="%3."/>
+      <w:lvlJc w:val="right"/>
+      <w:pPr>
+        <w:ind w:left="2160" w:hanging="180"/>
+      </w:pPr>
+    </w:lvl>
+    <w:lvl w:ilvl="3" w:tplc="0419000F" w:tentative="1">
+      <w:start w:val="1"/>
+      <w:numFmt w:val="decimal"/>
+      <w:lvlText w:val="%4."/>
+      <w:lvlJc w:val="left"/>
+      <w:pPr>
+        <w:ind w:left="2880" w:hanging="360"/>
+      </w:pPr>
+    </w:lvl>
+    <w:lvl w:ilvl="4" w:tplc="04190019" w:tentative="1">
+      <w:start w:val="1"/>
+      <w:numFmt w:val="lowerLetter"/>
+      <w:lvlText w:val="%5."/>
+      <w:lvlJc w:val="left"/>
+      <w:pPr>
+        <w:ind w:left="3600" w:hanging="360"/>
+      </w:pPr>
+    </w:lvl>
+    <w:lvl w:ilvl="5" w:tplc="0419001B" w:tentative="1">
+      <w:start w:val="1"/>
+      <w:numFmt w:val="lowerRoman"/>
+      <w:lvlText w:val="%6."/>
+      <w:lvlJc w:val="right"/>
+      <w:pPr>
+        <w:ind w:left="4320" w:hanging="180"/>
+      </w:pPr>
+    </w:lvl>
+    <w:lvl w:ilvl="6" w:tplc="0419000F" w:tentative="1">
+      <w:start w:val="1"/>
+      <w:numFmt w:val="decimal"/>
+      <w:lvlText w:val="%7."/>
+      <w:lvlJc w:val="left"/>
+      <w:pPr>
+        <w:ind w:left="5040" w:hanging="360"/>
+      </w:pPr>
+    </w:lvl>
+    <w:lvl w:ilvl="7" w:tplc="04190019" w:tentative="1">
+      <w:start w:val="1"/>
+      <w:numFmt w:val="lowerLetter"/>
+      <w:lvlText w:val="%8."/>
+      <w:lvlJc w:val="left"/>
+      <w:pPr>
+        <w:ind w:left="5760" w:hanging="360"/>
+      </w:pPr>
+    </w:lvl>
+    <w:lvl w:ilvl="8" w:tplc="0419001B" w:tentative="1">
+      <w:start w:val="1"/>
+      <w:numFmt w:val="lowerRoman"/>
+      <w:lvlText w:val="%9."/>
+      <w:lvlJc w:val="right"/>
+      <w:pPr>
+        <w:ind w:left="6480" w:hanging="180"/>
+      </w:pPr>
+    </w:lvl>
+  </w:abstractNum>
+  <w:abstractNum w:abstractNumId="9" w15:restartNumberingAfterBreak="0">
     <w:nsid w:val="32C7357D"/>
     <w:multiLevelType w:val="hybridMultilevel"/>
     <w:tmpl w:val="7A465EAA"/>
@@ -8734,7 +9419,7 @@
       </w:rPr>
     </w:lvl>
   </w:abstractNum>
-  <w:abstractNum w:abstractNumId="8" w15:restartNumberingAfterBreak="0">
+  <w:abstractNum w:abstractNumId="10" w15:restartNumberingAfterBreak="0">
     <w:nsid w:val="3415466F"/>
     <w:multiLevelType w:val="hybridMultilevel"/>
     <w:tmpl w:val="9FB45D98"/>
@@ -8820,7 +9505,7 @@
       </w:pPr>
     </w:lvl>
   </w:abstractNum>
-  <w:abstractNum w:abstractNumId="9" w15:restartNumberingAfterBreak="0">
+  <w:abstractNum w:abstractNumId="11" w15:restartNumberingAfterBreak="0">
     <w:nsid w:val="34247EB1"/>
     <w:multiLevelType w:val="hybridMultilevel"/>
     <w:tmpl w:val="6422DAB2"/>
@@ -8933,7 +9618,7 @@
       </w:rPr>
     </w:lvl>
   </w:abstractNum>
-  <w:abstractNum w:abstractNumId="10" w15:restartNumberingAfterBreak="0">
+  <w:abstractNum w:abstractNumId="12" w15:restartNumberingAfterBreak="0">
     <w:nsid w:val="361176C6"/>
     <w:multiLevelType w:val="hybridMultilevel"/>
     <w:tmpl w:val="CE88E66E"/>
@@ -9023,7 +9708,7 @@
       </w:pPr>
     </w:lvl>
   </w:abstractNum>
-  <w:abstractNum w:abstractNumId="11" w15:restartNumberingAfterBreak="0">
+  <w:abstractNum w:abstractNumId="13" w15:restartNumberingAfterBreak="0">
     <w:nsid w:val="41CC0163"/>
     <w:multiLevelType w:val="hybridMultilevel"/>
     <w:tmpl w:val="B196785A"/>
@@ -9113,7 +9798,7 @@
       </w:pPr>
     </w:lvl>
   </w:abstractNum>
-  <w:abstractNum w:abstractNumId="12" w15:restartNumberingAfterBreak="0">
+  <w:abstractNum w:abstractNumId="14" w15:restartNumberingAfterBreak="0">
     <w:nsid w:val="462A0C07"/>
     <w:multiLevelType w:val="hybridMultilevel"/>
     <w:tmpl w:val="10EA410E"/>
@@ -9199,7 +9884,7 @@
       </w:pPr>
     </w:lvl>
   </w:abstractNum>
-  <w:abstractNum w:abstractNumId="13" w15:restartNumberingAfterBreak="0">
+  <w:abstractNum w:abstractNumId="15" w15:restartNumberingAfterBreak="0">
     <w:nsid w:val="473D368A"/>
     <w:multiLevelType w:val="hybridMultilevel"/>
     <w:tmpl w:val="13760006"/>
@@ -9312,7 +9997,93 @@
       </w:rPr>
     </w:lvl>
   </w:abstractNum>
-  <w:abstractNum w:abstractNumId="14" w15:restartNumberingAfterBreak="0">
+  <w:abstractNum w:abstractNumId="16" w15:restartNumberingAfterBreak="0">
+    <w:nsid w:val="47584B6D"/>
+    <w:multiLevelType w:val="hybridMultilevel"/>
+    <w:tmpl w:val="279005F8"/>
+    <w:lvl w:ilvl="0" w:tplc="04190017">
+      <w:start w:val="1"/>
+      <w:numFmt w:val="lowerLetter"/>
+      <w:lvlText w:val="%1)"/>
+      <w:lvlJc w:val="left"/>
+      <w:pPr>
+        <w:ind w:left="720" w:hanging="360"/>
+      </w:pPr>
+    </w:lvl>
+    <w:lvl w:ilvl="1" w:tplc="04190019" w:tentative="1">
+      <w:start w:val="1"/>
+      <w:numFmt w:val="lowerLetter"/>
+      <w:lvlText w:val="%2."/>
+      <w:lvlJc w:val="left"/>
+      <w:pPr>
+        <w:ind w:left="1440" w:hanging="360"/>
+      </w:pPr>
+    </w:lvl>
+    <w:lvl w:ilvl="2" w:tplc="0419001B" w:tentative="1">
+      <w:start w:val="1"/>
+      <w:numFmt w:val="lowerRoman"/>
+      <w:lvlText w:val="%3."/>
+      <w:lvlJc w:val="right"/>
+      <w:pPr>
+        <w:ind w:left="2160" w:hanging="180"/>
+      </w:pPr>
+    </w:lvl>
+    <w:lvl w:ilvl="3" w:tplc="0419000F" w:tentative="1">
+      <w:start w:val="1"/>
+      <w:numFmt w:val="decimal"/>
+      <w:lvlText w:val="%4."/>
+      <w:lvlJc w:val="left"/>
+      <w:pPr>
+        <w:ind w:left="2880" w:hanging="360"/>
+      </w:pPr>
+    </w:lvl>
+    <w:lvl w:ilvl="4" w:tplc="04190019" w:tentative="1">
+      <w:start w:val="1"/>
+      <w:numFmt w:val="lowerLetter"/>
+      <w:lvlText w:val="%5."/>
+      <w:lvlJc w:val="left"/>
+      <w:pPr>
+        <w:ind w:left="3600" w:hanging="360"/>
+      </w:pPr>
+    </w:lvl>
+    <w:lvl w:ilvl="5" w:tplc="0419001B" w:tentative="1">
+      <w:start w:val="1"/>
+      <w:numFmt w:val="lowerRoman"/>
+      <w:lvlText w:val="%6."/>
+      <w:lvlJc w:val="right"/>
+      <w:pPr>
+        <w:ind w:left="4320" w:hanging="180"/>
+      </w:pPr>
+    </w:lvl>
+    <w:lvl w:ilvl="6" w:tplc="0419000F" w:tentative="1">
+      <w:start w:val="1"/>
+      <w:numFmt w:val="decimal"/>
+      <w:lvlText w:val="%7."/>
+      <w:lvlJc w:val="left"/>
+      <w:pPr>
+        <w:ind w:left="5040" w:hanging="360"/>
+      </w:pPr>
+    </w:lvl>
+    <w:lvl w:ilvl="7" w:tplc="04190019" w:tentative="1">
+      <w:start w:val="1"/>
+      <w:numFmt w:val="lowerLetter"/>
+      <w:lvlText w:val="%8."/>
+      <w:lvlJc w:val="left"/>
+      <w:pPr>
+        <w:ind w:left="5760" w:hanging="360"/>
+      </w:pPr>
+    </w:lvl>
+    <w:lvl w:ilvl="8" w:tplc="0419001B" w:tentative="1">
+      <w:start w:val="1"/>
+      <w:numFmt w:val="lowerRoman"/>
+      <w:lvlText w:val="%9."/>
+      <w:lvlJc w:val="right"/>
+      <w:pPr>
+        <w:ind w:left="6480" w:hanging="180"/>
+      </w:pPr>
+    </w:lvl>
+  </w:abstractNum>
+  <w:abstractNum w:abstractNumId="17" w15:restartNumberingAfterBreak="0">
     <w:nsid w:val="525A0DFC"/>
     <w:multiLevelType w:val="hybridMultilevel"/>
     <w:tmpl w:val="DC2896E4"/>
@@ -9425,7 +10196,7 @@
       </w:rPr>
     </w:lvl>
   </w:abstractNum>
-  <w:abstractNum w:abstractNumId="15" w15:restartNumberingAfterBreak="0">
+  <w:abstractNum w:abstractNumId="18" w15:restartNumberingAfterBreak="0">
     <w:nsid w:val="53A9319F"/>
     <w:multiLevelType w:val="hybridMultilevel"/>
     <w:tmpl w:val="CE447AE8"/>
@@ -9538,7 +10309,7 @@
       </w:rPr>
     </w:lvl>
   </w:abstractNum>
-  <w:abstractNum w:abstractNumId="16" w15:restartNumberingAfterBreak="0">
+  <w:abstractNum w:abstractNumId="19" w15:restartNumberingAfterBreak="0">
     <w:nsid w:val="5AFB2377"/>
     <w:multiLevelType w:val="hybridMultilevel"/>
     <w:tmpl w:val="8DC06F14"/>
@@ -9651,7 +10422,7 @@
       </w:rPr>
     </w:lvl>
   </w:abstractNum>
-  <w:abstractNum w:abstractNumId="17" w15:restartNumberingAfterBreak="0">
+  <w:abstractNum w:abstractNumId="20" w15:restartNumberingAfterBreak="0">
     <w:nsid w:val="5CC40B9E"/>
     <w:multiLevelType w:val="hybridMultilevel"/>
     <w:tmpl w:val="C9E4C702"/>
@@ -9764,7 +10535,7 @@
       </w:rPr>
     </w:lvl>
   </w:abstractNum>
-  <w:abstractNum w:abstractNumId="18" w15:restartNumberingAfterBreak="0">
+  <w:abstractNum w:abstractNumId="21" w15:restartNumberingAfterBreak="0">
     <w:nsid w:val="6AF45E78"/>
     <w:multiLevelType w:val="hybridMultilevel"/>
     <w:tmpl w:val="BF42DFB2"/>
@@ -9850,7 +10621,7 @@
       </w:pPr>
     </w:lvl>
   </w:abstractNum>
-  <w:abstractNum w:abstractNumId="19" w15:restartNumberingAfterBreak="0">
+  <w:abstractNum w:abstractNumId="22" w15:restartNumberingAfterBreak="0">
     <w:nsid w:val="72DB0C75"/>
     <w:multiLevelType w:val="hybridMultilevel"/>
     <w:tmpl w:val="3208DF7A"/>
@@ -9936,7 +10707,7 @@
       </w:pPr>
     </w:lvl>
   </w:abstractNum>
-  <w:abstractNum w:abstractNumId="20" w15:restartNumberingAfterBreak="0">
+  <w:abstractNum w:abstractNumId="23" w15:restartNumberingAfterBreak="0">
     <w:nsid w:val="73CE6AC8"/>
     <w:multiLevelType w:val="hybridMultilevel"/>
     <w:tmpl w:val="7C2AB378"/>
@@ -10049,7 +10820,7 @@
       </w:rPr>
     </w:lvl>
   </w:abstractNum>
-  <w:abstractNum w:abstractNumId="21" w15:restartNumberingAfterBreak="0">
+  <w:abstractNum w:abstractNumId="24" w15:restartNumberingAfterBreak="0">
     <w:nsid w:val="788A2800"/>
     <w:multiLevelType w:val="hybridMultilevel"/>
     <w:tmpl w:val="8A56AF1A"/>
@@ -10162,7 +10933,7 @@
       </w:rPr>
     </w:lvl>
   </w:abstractNum>
-  <w:abstractNum w:abstractNumId="22" w15:restartNumberingAfterBreak="0">
+  <w:abstractNum w:abstractNumId="25" w15:restartNumberingAfterBreak="0">
     <w:nsid w:val="7B0259A7"/>
     <w:multiLevelType w:val="hybridMultilevel"/>
     <w:tmpl w:val="7BC0D77C"/>
@@ -10251,7 +11022,7 @@
       </w:pPr>
     </w:lvl>
   </w:abstractNum>
-  <w:abstractNum w:abstractNumId="23" w15:restartNumberingAfterBreak="0">
+  <w:abstractNum w:abstractNumId="26" w15:restartNumberingAfterBreak="0">
     <w:nsid w:val="7B997957"/>
     <w:multiLevelType w:val="hybridMultilevel"/>
     <w:tmpl w:val="BAC4A1F4"/>
@@ -10365,76 +11136,85 @@
     </w:lvl>
   </w:abstractNum>
   <w:num w:numId="1" w16cid:durableId="81799050">
-    <w:abstractNumId w:val="5"/>
+    <w:abstractNumId w:val="6"/>
   </w:num>
   <w:num w:numId="2" w16cid:durableId="699864311">
     <w:abstractNumId w:val="2"/>
   </w:num>
   <w:num w:numId="3" w16cid:durableId="1532723145">
-    <w:abstractNumId w:val="4"/>
+    <w:abstractNumId w:val="5"/>
   </w:num>
   <w:num w:numId="4" w16cid:durableId="263340755">
-    <w:abstractNumId w:val="17"/>
+    <w:abstractNumId w:val="20"/>
   </w:num>
   <w:num w:numId="5" w16cid:durableId="713384016">
-    <w:abstractNumId w:val="3"/>
+    <w:abstractNumId w:val="4"/>
   </w:num>
   <w:num w:numId="6" w16cid:durableId="838349193">
     <w:abstractNumId w:val="0"/>
   </w:num>
   <w:num w:numId="7" w16cid:durableId="544952755">
-    <w:abstractNumId w:val="20"/>
+    <w:abstractNumId w:val="23"/>
   </w:num>
   <w:num w:numId="8" w16cid:durableId="1505825882">
-    <w:abstractNumId w:val="23"/>
+    <w:abstractNumId w:val="26"/>
   </w:num>
   <w:num w:numId="9" w16cid:durableId="1622296677">
     <w:abstractNumId w:val="1"/>
   </w:num>
   <w:num w:numId="10" w16cid:durableId="2083600956">
+    <w:abstractNumId w:val="19"/>
+  </w:num>
+  <w:num w:numId="11" w16cid:durableId="177429657">
+    <w:abstractNumId w:val="12"/>
+  </w:num>
+  <w:num w:numId="12" w16cid:durableId="1013730266">
+    <w:abstractNumId w:val="13"/>
+  </w:num>
+  <w:num w:numId="13" w16cid:durableId="1121654799">
+    <w:abstractNumId w:val="9"/>
+  </w:num>
+  <w:num w:numId="14" w16cid:durableId="1326083905">
+    <w:abstractNumId w:val="18"/>
+  </w:num>
+  <w:num w:numId="15" w16cid:durableId="1295797307">
+    <w:abstractNumId w:val="11"/>
+  </w:num>
+  <w:num w:numId="16" w16cid:durableId="2090271355">
+    <w:abstractNumId w:val="15"/>
+  </w:num>
+  <w:num w:numId="17" w16cid:durableId="176505676">
+    <w:abstractNumId w:val="24"/>
+  </w:num>
+  <w:num w:numId="18" w16cid:durableId="802507109">
+    <w:abstractNumId w:val="17"/>
+  </w:num>
+  <w:num w:numId="19" w16cid:durableId="1659917499">
+    <w:abstractNumId w:val="14"/>
+  </w:num>
+  <w:num w:numId="20" w16cid:durableId="385884262">
+    <w:abstractNumId w:val="7"/>
+  </w:num>
+  <w:num w:numId="21" w16cid:durableId="754783671">
+    <w:abstractNumId w:val="10"/>
+  </w:num>
+  <w:num w:numId="22" w16cid:durableId="1307318508">
+    <w:abstractNumId w:val="25"/>
+  </w:num>
+  <w:num w:numId="23" w16cid:durableId="1044988975">
+    <w:abstractNumId w:val="22"/>
+  </w:num>
+  <w:num w:numId="24" w16cid:durableId="2012246970">
+    <w:abstractNumId w:val="21"/>
+  </w:num>
+  <w:num w:numId="25" w16cid:durableId="2050256630">
+    <w:abstractNumId w:val="3"/>
+  </w:num>
+  <w:num w:numId="26" w16cid:durableId="1539589336">
     <w:abstractNumId w:val="16"/>
   </w:num>
-  <w:num w:numId="11" w16cid:durableId="177429657">
-    <w:abstractNumId w:val="10"/>
-  </w:num>
-  <w:num w:numId="12" w16cid:durableId="1013730266">
-    <w:abstractNumId w:val="11"/>
-  </w:num>
-  <w:num w:numId="13" w16cid:durableId="1121654799">
-    <w:abstractNumId w:val="7"/>
-  </w:num>
-  <w:num w:numId="14" w16cid:durableId="1326083905">
-    <w:abstractNumId w:val="15"/>
-  </w:num>
-  <w:num w:numId="15" w16cid:durableId="1295797307">
-    <w:abstractNumId w:val="9"/>
-  </w:num>
-  <w:num w:numId="16" w16cid:durableId="2090271355">
-    <w:abstractNumId w:val="13"/>
-  </w:num>
-  <w:num w:numId="17" w16cid:durableId="176505676">
-    <w:abstractNumId w:val="21"/>
-  </w:num>
-  <w:num w:numId="18" w16cid:durableId="802507109">
-    <w:abstractNumId w:val="14"/>
-  </w:num>
-  <w:num w:numId="19" w16cid:durableId="1659917499">
-    <w:abstractNumId w:val="12"/>
-  </w:num>
-  <w:num w:numId="20" w16cid:durableId="385884262">
-    <w:abstractNumId w:val="6"/>
-  </w:num>
-  <w:num w:numId="21" w16cid:durableId="754783671">
+  <w:num w:numId="27" w16cid:durableId="444232535">
     <w:abstractNumId w:val="8"/>
-  </w:num>
-  <w:num w:numId="22" w16cid:durableId="1307318508">
-    <w:abstractNumId w:val="22"/>
-  </w:num>
-  <w:num w:numId="23" w16cid:durableId="1044988975">
-    <w:abstractNumId w:val="19"/>
-  </w:num>
-  <w:num w:numId="24" w16cid:durableId="2012246970">
-    <w:abstractNumId w:val="18"/>
   </w:num>
 </w:numbering>
 </file>

</xml_diff>